<commit_message>
Trabalho Roland, mapa de jornada de usuario e rabiscoframe
</commit_message>
<xml_diff>
--- a/TrabalhoRoland.docx
+++ b/TrabalhoRoland.docx
@@ -855,7 +855,7 @@
         <w:ind w:hanging="0"/>
         <w:rPr>
           <w:highlight w:val="none"/>
-          <w:shd w:fill="FFFF00" w:val="clear"/>
+          <w:shd w:fill="FFFFFF" w:val="clear"/>
         </w:rPr>
       </w:pPr>
       <w:r>
@@ -865,7 +865,7 @@
           <w:bCs/>
           <w:i/>
           <w:szCs w:val="24"/>
-          <w:shd w:fill="FFFF00" w:val="clear"/>
+          <w:shd w:fill="FFFFFF" w:val="clear"/>
         </w:rPr>
         <w:t>Abstract</w:t>
       </w:r>
@@ -2419,7 +2419,7 @@
       <w:pPr>
         <w:pStyle w:val="Normal"/>
         <w:ind w:hanging="0"/>
-        <w:jc w:val="left"/>
+        <w:jc w:val="center"/>
         <w:rPr>
           <w:color w:val="000000"/>
         </w:rPr>
@@ -2514,7 +2514,2536 @@
           <w:color w:val="000000"/>
           <w:szCs w:val="24"/>
         </w:rPr>
-        <w:t>11 Mapas de Jornada de Usuarios</w:t>
+        <w:t>11 Mapas de Jornada de Usuários.</w:t>
+      </w:r>
+    </w:p>
+    <w:p>
+      <w:pPr>
+        <w:pStyle w:val="Normal"/>
+        <w:ind w:hanging="0"/>
+        <w:rPr>
+          <w:b/>
+          <w:b/>
+          <w:bCs/>
+          <w:szCs w:val="24"/>
+        </w:rPr>
+      </w:pPr>
+      <w:r>
+        <w:rPr>
+          <w:b/>
+          <w:bCs/>
+          <w:szCs w:val="24"/>
+        </w:rPr>
+      </w:r>
+    </w:p>
+    <w:tbl>
+      <w:tblPr>
+        <w:tblW w:w="9071" w:type="dxa"/>
+        <w:jc w:val="left"/>
+        <w:tblInd w:w="55" w:type="dxa"/>
+        <w:tblLayout w:type="fixed"/>
+        <w:tblCellMar>
+          <w:top w:w="55" w:type="dxa"/>
+          <w:left w:w="55" w:type="dxa"/>
+          <w:bottom w:w="55" w:type="dxa"/>
+          <w:right w:w="55" w:type="dxa"/>
+        </w:tblCellMar>
+      </w:tblPr>
+      <w:tblGrid>
+        <w:gridCol w:w="1814"/>
+        <w:gridCol w:w="451"/>
+        <w:gridCol w:w="687"/>
+        <w:gridCol w:w="676"/>
+        <w:gridCol w:w="905"/>
+        <w:gridCol w:w="505"/>
+        <w:gridCol w:w="404"/>
+        <w:gridCol w:w="1361"/>
+        <w:gridCol w:w="49"/>
+        <w:gridCol w:w="404"/>
+        <w:gridCol w:w="1815"/>
+      </w:tblGrid>
+      <w:tr>
+        <w:trPr/>
+        <w:tc>
+          <w:tcPr>
+            <w:tcW w:w="9071" w:type="dxa"/>
+            <w:gridSpan w:val="11"/>
+            <w:tcBorders>
+              <w:top w:val="single" w:sz="2" w:space="0" w:color="000000"/>
+              <w:left w:val="single" w:sz="2" w:space="0" w:color="000000"/>
+              <w:bottom w:val="single" w:sz="2" w:space="0" w:color="000000"/>
+              <w:right w:val="single" w:sz="2" w:space="0" w:color="000000"/>
+            </w:tcBorders>
+          </w:tcPr>
+          <w:p>
+            <w:pPr>
+              <w:pStyle w:val="Normal"/>
+              <w:widowControl w:val="false"/>
+              <w:bidi w:val="0"/>
+              <w:ind w:hanging="0"/>
+              <w:jc w:val="center"/>
+              <w:rPr/>
+            </w:pPr>
+            <w:r>
+              <w:rPr>
+                <w:rFonts w:ascii="Calibri" w:hAnsi="Calibri"/>
+                <w:b/>
+                <w:i w:val="false"/>
+                <w:strike w:val="false"/>
+                <w:dstrike w:val="false"/>
+                <w:outline w:val="false"/>
+                <w:shadow w:val="false"/>
+                <w:color w:val="000000"/>
+                <w:sz w:val="25"/>
+                <w:u w:val="none"/>
+                <w:em w:val="none"/>
+              </w:rPr>
+              <w:t>Avaliação Ergonômica de Interface</w:t>
+            </w:r>
+          </w:p>
+        </w:tc>
+      </w:tr>
+      <w:tr>
+        <w:trPr>
+          <w:trHeight w:val="390" w:hRule="atLeast"/>
+        </w:trPr>
+        <w:tc>
+          <w:tcPr>
+            <w:tcW w:w="2952" w:type="dxa"/>
+            <w:gridSpan w:val="3"/>
+            <w:tcBorders>
+              <w:top w:val="single" w:sz="2" w:space="0" w:color="000000"/>
+              <w:left w:val="single" w:sz="2" w:space="0" w:color="000000"/>
+              <w:bottom w:val="single" w:sz="2" w:space="0" w:color="000000"/>
+            </w:tcBorders>
+          </w:tcPr>
+          <w:p>
+            <w:pPr>
+              <w:pStyle w:val="Contedodatabela"/>
+              <w:widowControl w:val="false"/>
+              <w:ind w:hanging="0"/>
+              <w:jc w:val="center"/>
+              <w:rPr/>
+            </w:pPr>
+            <w:r>
+              <w:rPr/>
+              <w:t>Ator</w:t>
+            </w:r>
+          </w:p>
+        </w:tc>
+        <w:tc>
+          <w:tcPr>
+            <w:tcW w:w="2086" w:type="dxa"/>
+            <w:gridSpan w:val="3"/>
+            <w:tcBorders>
+              <w:top w:val="single" w:sz="2" w:space="0" w:color="000000"/>
+              <w:left w:val="single" w:sz="2" w:space="0" w:color="000000"/>
+              <w:bottom w:val="single" w:sz="2" w:space="0" w:color="000000"/>
+            </w:tcBorders>
+          </w:tcPr>
+          <w:p>
+            <w:pPr>
+              <w:pStyle w:val="Contedodatabela"/>
+              <w:widowControl w:val="false"/>
+              <w:ind w:hanging="0"/>
+              <w:jc w:val="center"/>
+              <w:rPr/>
+            </w:pPr>
+            <w:r>
+              <w:rPr/>
+              <w:t>Cenário</w:t>
+            </w:r>
+          </w:p>
+        </w:tc>
+        <w:tc>
+          <w:tcPr>
+            <w:tcW w:w="1814" w:type="dxa"/>
+            <w:gridSpan w:val="3"/>
+            <w:tcBorders>
+              <w:top w:val="single" w:sz="2" w:space="0" w:color="000000"/>
+              <w:left w:val="single" w:sz="2" w:space="0" w:color="000000"/>
+              <w:bottom w:val="single" w:sz="2" w:space="0" w:color="000000"/>
+            </w:tcBorders>
+          </w:tcPr>
+          <w:p>
+            <w:pPr>
+              <w:pStyle w:val="Contedodatabela"/>
+              <w:widowControl w:val="false"/>
+              <w:ind w:hanging="0"/>
+              <w:jc w:val="center"/>
+              <w:rPr/>
+            </w:pPr>
+            <w:r>
+              <w:rPr/>
+              <w:t>Objetivo</w:t>
+            </w:r>
+          </w:p>
+        </w:tc>
+        <w:tc>
+          <w:tcPr>
+            <w:tcW w:w="2219" w:type="dxa"/>
+            <w:gridSpan w:val="2"/>
+            <w:tcBorders>
+              <w:top w:val="single" w:sz="2" w:space="0" w:color="000000"/>
+              <w:left w:val="single" w:sz="2" w:space="0" w:color="000000"/>
+              <w:bottom w:val="single" w:sz="2" w:space="0" w:color="000000"/>
+              <w:right w:val="single" w:sz="2" w:space="0" w:color="000000"/>
+            </w:tcBorders>
+          </w:tcPr>
+          <w:p>
+            <w:pPr>
+              <w:pStyle w:val="Contedodatabela"/>
+              <w:widowControl w:val="false"/>
+              <w:ind w:hanging="0"/>
+              <w:jc w:val="center"/>
+              <w:rPr/>
+            </w:pPr>
+            <w:r>
+              <w:rPr/>
+              <w:t>Expectativas</w:t>
+            </w:r>
+          </w:p>
+        </w:tc>
+      </w:tr>
+      <w:tr>
+        <w:trPr/>
+        <w:tc>
+          <w:tcPr>
+            <w:tcW w:w="2952" w:type="dxa"/>
+            <w:gridSpan w:val="3"/>
+            <w:tcBorders>
+              <w:top w:val="single" w:sz="2" w:space="0" w:color="000000"/>
+              <w:left w:val="single" w:sz="2" w:space="0" w:color="000000"/>
+              <w:bottom w:val="single" w:sz="2" w:space="0" w:color="000000"/>
+            </w:tcBorders>
+          </w:tcPr>
+          <w:p>
+            <w:pPr>
+              <w:pStyle w:val="Normal"/>
+              <w:widowControl w:val="false"/>
+              <w:bidi w:val="0"/>
+              <w:ind w:hanging="0"/>
+              <w:jc w:val="left"/>
+              <w:rPr>
+                <w:sz w:val="12"/>
+                <w:szCs w:val="12"/>
+              </w:rPr>
+            </w:pPr>
+            <w:r>
+              <w:rPr>
+                <w:rFonts w:ascii="Calibri" w:hAnsi="Calibri"/>
+                <w:b w:val="false"/>
+                <w:i w:val="false"/>
+                <w:strike w:val="false"/>
+                <w:dstrike w:val="false"/>
+                <w:outline w:val="false"/>
+                <w:shadow w:val="false"/>
+                <w:color w:val="000000"/>
+                <w:sz w:val="12"/>
+                <w:szCs w:val="12"/>
+                <w:u w:val="none"/>
+                <w:em w:val="none"/>
+              </w:rPr>
+              <w:t>Nome: Mirassol Souza.</w:t>
+            </w:r>
+          </w:p>
+          <w:p>
+            <w:pPr>
+              <w:pStyle w:val="Normal"/>
+              <w:widowControl w:val="false"/>
+              <w:bidi w:val="0"/>
+              <w:ind w:hanging="0"/>
+              <w:jc w:val="left"/>
+              <w:rPr>
+                <w:sz w:val="12"/>
+                <w:szCs w:val="12"/>
+              </w:rPr>
+            </w:pPr>
+            <w:r>
+              <w:rPr>
+                <w:rFonts w:ascii="Calibri" w:hAnsi="Calibri"/>
+                <w:b w:val="false"/>
+                <w:i w:val="false"/>
+                <w:strike w:val="false"/>
+                <w:dstrike w:val="false"/>
+                <w:outline w:val="false"/>
+                <w:shadow w:val="false"/>
+                <w:color w:val="000000"/>
+                <w:sz w:val="12"/>
+                <w:szCs w:val="12"/>
+                <w:u w:val="none"/>
+                <w:em w:val="none"/>
+              </w:rPr>
+              <w:t>Idade: 37 anos.</w:t>
+            </w:r>
+          </w:p>
+          <w:p>
+            <w:pPr>
+              <w:pStyle w:val="Normal"/>
+              <w:widowControl w:val="false"/>
+              <w:bidi w:val="0"/>
+              <w:ind w:hanging="0"/>
+              <w:jc w:val="left"/>
+              <w:rPr>
+                <w:sz w:val="12"/>
+                <w:szCs w:val="12"/>
+              </w:rPr>
+            </w:pPr>
+            <w:r>
+              <w:rPr>
+                <w:rFonts w:ascii="Calibri" w:hAnsi="Calibri"/>
+                <w:b w:val="false"/>
+                <w:i w:val="false"/>
+                <w:strike w:val="false"/>
+                <w:dstrike w:val="false"/>
+                <w:outline w:val="false"/>
+                <w:shadow w:val="false"/>
+                <w:color w:val="000000"/>
+                <w:sz w:val="12"/>
+                <w:szCs w:val="12"/>
+                <w:u w:val="none"/>
+                <w:em w:val="none"/>
+              </w:rPr>
+              <w:t>Profissão e habilidade: Desenvolvedora front-end na empresa HyperCell, atua na área como designer de interface. Mirassol iniciou sua carreira na área de suporte ao cliente, após anos estudando, adquiriu habilidades suficientes para desenvolver interface de usuário em dispositivos ‘mobiles’. Ela sempre procura saber mais sobre o seu desenvolvimento, adora fazer pesquisas e projetos que encontra na internet. Todo final do mês ela utiliza o feedback recebido de forma construtiva para melhorar os próximos projetos. Seu objetivo é testar a qualidade que a interface oferece ao cliente.</w:t>
+            </w:r>
+          </w:p>
+          <w:p>
+            <w:pPr>
+              <w:pStyle w:val="Normal"/>
+              <w:widowControl w:val="false"/>
+              <w:rPr>
+                <w:sz w:val="12"/>
+                <w:szCs w:val="12"/>
+              </w:rPr>
+            </w:pPr>
+            <w:r>
+              <w:rPr>
+                <w:sz w:val="12"/>
+                <w:szCs w:val="12"/>
+              </w:rPr>
+            </w:r>
+          </w:p>
+        </w:tc>
+        <w:tc>
+          <w:tcPr>
+            <w:tcW w:w="2086" w:type="dxa"/>
+            <w:gridSpan w:val="3"/>
+            <w:tcBorders>
+              <w:top w:val="single" w:sz="2" w:space="0" w:color="000000"/>
+              <w:left w:val="single" w:sz="2" w:space="0" w:color="000000"/>
+              <w:bottom w:val="single" w:sz="2" w:space="0" w:color="000000"/>
+            </w:tcBorders>
+          </w:tcPr>
+          <w:p>
+            <w:pPr>
+              <w:pStyle w:val="Normal"/>
+              <w:widowControl w:val="false"/>
+              <w:bidi w:val="0"/>
+              <w:ind w:hanging="0"/>
+              <w:jc w:val="left"/>
+              <w:rPr>
+                <w:sz w:val="12"/>
+                <w:szCs w:val="12"/>
+              </w:rPr>
+            </w:pPr>
+            <w:r>
+              <w:rPr>
+                <w:rFonts w:ascii="Calibri" w:hAnsi="Calibri"/>
+                <w:b w:val="false"/>
+                <w:i w:val="false"/>
+                <w:strike w:val="false"/>
+                <w:dstrike w:val="false"/>
+                <w:outline w:val="false"/>
+                <w:shadow w:val="false"/>
+                <w:color w:val="000000"/>
+                <w:sz w:val="12"/>
+                <w:szCs w:val="12"/>
+                <w:u w:val="none"/>
+                <w:em w:val="none"/>
+              </w:rPr>
+              <w:t>Mirassol desenvolve sistemas mobile e gostaria de melhorar cada vez mais a experiência do usuário com seus apps. Para isso busca uma ferramenta que lhe permita fazer avaliações ergonômicas de forma profissional e assim garantir a entrega de sistemas funcionais, de fácil usabilidade e obter ótimos feedbacks dos usuários</w:t>
+            </w:r>
+          </w:p>
+          <w:p>
+            <w:pPr>
+              <w:pStyle w:val="Normal"/>
+              <w:widowControl w:val="false"/>
+              <w:rPr>
+                <w:sz w:val="12"/>
+                <w:szCs w:val="12"/>
+              </w:rPr>
+            </w:pPr>
+            <w:r>
+              <w:rPr>
+                <w:sz w:val="12"/>
+                <w:szCs w:val="12"/>
+              </w:rPr>
+            </w:r>
+          </w:p>
+        </w:tc>
+        <w:tc>
+          <w:tcPr>
+            <w:tcW w:w="1814" w:type="dxa"/>
+            <w:gridSpan w:val="3"/>
+            <w:tcBorders>
+              <w:top w:val="single" w:sz="2" w:space="0" w:color="000000"/>
+              <w:left w:val="single" w:sz="2" w:space="0" w:color="000000"/>
+              <w:bottom w:val="single" w:sz="2" w:space="0" w:color="000000"/>
+            </w:tcBorders>
+          </w:tcPr>
+          <w:p>
+            <w:pPr>
+              <w:pStyle w:val="Normal"/>
+              <w:widowControl w:val="false"/>
+              <w:bidi w:val="0"/>
+              <w:ind w:hanging="0"/>
+              <w:jc w:val="left"/>
+              <w:rPr>
+                <w:sz w:val="12"/>
+                <w:szCs w:val="12"/>
+              </w:rPr>
+            </w:pPr>
+            <w:r>
+              <w:rPr>
+                <w:rFonts w:ascii="Calibri" w:hAnsi="Calibri"/>
+                <w:b w:val="false"/>
+                <w:i w:val="false"/>
+                <w:strike w:val="false"/>
+                <w:dstrike w:val="false"/>
+                <w:outline w:val="false"/>
+                <w:shadow w:val="false"/>
+                <w:color w:val="000000"/>
+                <w:sz w:val="12"/>
+                <w:szCs w:val="12"/>
+                <w:u w:val="none"/>
+                <w:em w:val="none"/>
+              </w:rPr>
+              <w:t>Avaliar de forma sistematizada e profissional dos sistemas desenvolvidos</w:t>
+            </w:r>
+          </w:p>
+          <w:p>
+            <w:pPr>
+              <w:pStyle w:val="Normal"/>
+              <w:widowControl w:val="false"/>
+              <w:jc w:val="left"/>
+              <w:rPr>
+                <w:sz w:val="12"/>
+                <w:szCs w:val="12"/>
+              </w:rPr>
+            </w:pPr>
+            <w:r>
+              <w:rPr>
+                <w:sz w:val="12"/>
+                <w:szCs w:val="12"/>
+              </w:rPr>
+            </w:r>
+          </w:p>
+        </w:tc>
+        <w:tc>
+          <w:tcPr>
+            <w:tcW w:w="2219" w:type="dxa"/>
+            <w:gridSpan w:val="2"/>
+            <w:tcBorders>
+              <w:top w:val="single" w:sz="2" w:space="0" w:color="000000"/>
+              <w:left w:val="single" w:sz="2" w:space="0" w:color="000000"/>
+              <w:bottom w:val="single" w:sz="2" w:space="0" w:color="000000"/>
+              <w:right w:val="single" w:sz="2" w:space="0" w:color="000000"/>
+            </w:tcBorders>
+          </w:tcPr>
+          <w:p>
+            <w:pPr>
+              <w:pStyle w:val="Normal"/>
+              <w:widowControl w:val="false"/>
+              <w:bidi w:val="0"/>
+              <w:ind w:hanging="0"/>
+              <w:jc w:val="left"/>
+              <w:rPr>
+                <w:sz w:val="12"/>
+                <w:szCs w:val="12"/>
+              </w:rPr>
+            </w:pPr>
+            <w:r>
+              <w:rPr>
+                <w:rFonts w:ascii="Calibri" w:hAnsi="Calibri"/>
+                <w:b w:val="false"/>
+                <w:i w:val="false"/>
+                <w:strike w:val="false"/>
+                <w:dstrike w:val="false"/>
+                <w:outline w:val="false"/>
+                <w:shadow w:val="false"/>
+                <w:color w:val="000000"/>
+                <w:sz w:val="12"/>
+                <w:szCs w:val="12"/>
+                <w:u w:val="none"/>
+                <w:em w:val="none"/>
+              </w:rPr>
+              <w:t>Um sistema de avaliação confiável.</w:t>
+            </w:r>
+          </w:p>
+          <w:p>
+            <w:pPr>
+              <w:pStyle w:val="Normal"/>
+              <w:widowControl w:val="false"/>
+              <w:bidi w:val="0"/>
+              <w:ind w:hanging="0"/>
+              <w:jc w:val="left"/>
+              <w:rPr>
+                <w:sz w:val="12"/>
+                <w:szCs w:val="12"/>
+              </w:rPr>
+            </w:pPr>
+            <w:r>
+              <w:rPr>
+                <w:rFonts w:ascii="Calibri" w:hAnsi="Calibri"/>
+                <w:b w:val="false"/>
+                <w:i w:val="false"/>
+                <w:strike w:val="false"/>
+                <w:dstrike w:val="false"/>
+                <w:outline w:val="false"/>
+                <w:shadow w:val="false"/>
+                <w:color w:val="000000"/>
+                <w:sz w:val="12"/>
+                <w:szCs w:val="12"/>
+                <w:u w:val="none"/>
+                <w:em w:val="none"/>
+              </w:rPr>
+              <w:t>Obter dados para comparação e melhoria contínua.</w:t>
+            </w:r>
+          </w:p>
+          <w:p>
+            <w:pPr>
+              <w:pStyle w:val="Normal"/>
+              <w:widowControl w:val="false"/>
+              <w:bidi w:val="0"/>
+              <w:ind w:hanging="0"/>
+              <w:jc w:val="left"/>
+              <w:rPr>
+                <w:sz w:val="12"/>
+                <w:szCs w:val="12"/>
+              </w:rPr>
+            </w:pPr>
+            <w:r>
+              <w:rPr>
+                <w:rFonts w:ascii="Calibri" w:hAnsi="Calibri"/>
+                <w:b w:val="false"/>
+                <w:i w:val="false"/>
+                <w:strike w:val="false"/>
+                <w:dstrike w:val="false"/>
+                <w:outline w:val="false"/>
+                <w:shadow w:val="false"/>
+                <w:color w:val="000000"/>
+                <w:sz w:val="12"/>
+                <w:szCs w:val="12"/>
+                <w:u w:val="none"/>
+                <w:em w:val="none"/>
+              </w:rPr>
+              <w:t>Histórico de avaliações</w:t>
+            </w:r>
+          </w:p>
+          <w:p>
+            <w:pPr>
+              <w:pStyle w:val="Normal"/>
+              <w:widowControl w:val="false"/>
+              <w:bidi w:val="0"/>
+              <w:jc w:val="left"/>
+              <w:rPr>
+                <w:rFonts w:ascii="Calibri" w:hAnsi="Calibri"/>
+                <w:b w:val="false"/>
+                <w:b w:val="false"/>
+                <w:i w:val="false"/>
+                <w:i w:val="false"/>
+                <w:strike w:val="false"/>
+                <w:dstrike w:val="false"/>
+                <w:outline w:val="false"/>
+                <w:shadow w:val="false"/>
+                <w:color w:val="000000"/>
+                <w:u w:val="none"/>
+                <w:em w:val="none"/>
+              </w:rPr>
+            </w:pPr>
+            <w:r>
+              <w:rPr>
+                <w:rFonts w:ascii="Calibri" w:hAnsi="Calibri"/>
+                <w:b w:val="false"/>
+                <w:i w:val="false"/>
+                <w:strike w:val="false"/>
+                <w:dstrike w:val="false"/>
+                <w:outline w:val="false"/>
+                <w:shadow w:val="false"/>
+                <w:color w:val="000000"/>
+                <w:u w:val="none"/>
+                <w:em w:val="none"/>
+              </w:rPr>
+            </w:r>
+          </w:p>
+        </w:tc>
+      </w:tr>
+      <w:tr>
+        <w:trPr/>
+        <w:tc>
+          <w:tcPr>
+            <w:tcW w:w="9071" w:type="dxa"/>
+            <w:gridSpan w:val="11"/>
+            <w:tcBorders>
+              <w:top w:val="single" w:sz="2" w:space="0" w:color="000000"/>
+              <w:left w:val="single" w:sz="2" w:space="0" w:color="000000"/>
+              <w:bottom w:val="single" w:sz="2" w:space="0" w:color="000000"/>
+              <w:right w:val="single" w:sz="2" w:space="0" w:color="000000"/>
+            </w:tcBorders>
+          </w:tcPr>
+          <w:p>
+            <w:pPr>
+              <w:pStyle w:val="Normal"/>
+              <w:widowControl w:val="false"/>
+              <w:bidi w:val="0"/>
+              <w:ind w:hanging="0"/>
+              <w:jc w:val="center"/>
+              <w:rPr/>
+            </w:pPr>
+            <w:r>
+              <w:rPr>
+                <w:b/>
+                <w:i w:val="false"/>
+                <w:strike w:val="false"/>
+                <w:dstrike w:val="false"/>
+                <w:outline w:val="false"/>
+                <w:shadow w:val="false"/>
+                <w:color w:val="000000"/>
+                <w:sz w:val="25"/>
+                <w:szCs w:val="25"/>
+                <w:u w:val="none"/>
+                <w:em w:val="none"/>
+              </w:rPr>
+              <w:t>Fase e Objetivo</w:t>
+            </w:r>
+          </w:p>
+        </w:tc>
+      </w:tr>
+      <w:tr>
+        <w:trPr/>
+        <w:tc>
+          <w:tcPr>
+            <w:tcW w:w="2265" w:type="dxa"/>
+            <w:gridSpan w:val="2"/>
+            <w:tcBorders>
+              <w:top w:val="single" w:sz="2" w:space="0" w:color="000000"/>
+              <w:left w:val="single" w:sz="2" w:space="0" w:color="000000"/>
+              <w:bottom w:val="single" w:sz="2" w:space="0" w:color="000000"/>
+            </w:tcBorders>
+          </w:tcPr>
+          <w:p>
+            <w:pPr>
+              <w:pStyle w:val="Normal"/>
+              <w:widowControl w:val="false"/>
+              <w:bidi w:val="0"/>
+              <w:ind w:hanging="0"/>
+              <w:jc w:val="center"/>
+              <w:rPr/>
+            </w:pPr>
+            <w:r>
+              <w:rPr>
+                <w:rFonts w:ascii="Calibri" w:hAnsi="Calibri"/>
+                <w:b/>
+                <w:i w:val="false"/>
+                <w:strike w:val="false"/>
+                <w:dstrike w:val="false"/>
+                <w:outline w:val="false"/>
+                <w:shadow w:val="false"/>
+                <w:color w:val="000000"/>
+                <w:sz w:val="15"/>
+                <w:u w:val="none"/>
+                <w:em w:val="none"/>
+              </w:rPr>
+              <w:t>Descoberta</w:t>
+            </w:r>
+          </w:p>
+          <w:p>
+            <w:pPr>
+              <w:pStyle w:val="Normal"/>
+              <w:widowControl w:val="false"/>
+              <w:bidi w:val="0"/>
+              <w:ind w:hanging="0"/>
+              <w:jc w:val="left"/>
+              <w:rPr>
+                <w:sz w:val="12"/>
+                <w:szCs w:val="12"/>
+              </w:rPr>
+            </w:pPr>
+            <w:r>
+              <w:rPr>
+                <w:rFonts w:ascii="Calibri" w:hAnsi="Calibri"/>
+                <w:b w:val="false"/>
+                <w:i w:val="false"/>
+                <w:strike w:val="false"/>
+                <w:dstrike w:val="false"/>
+                <w:outline w:val="false"/>
+                <w:shadow w:val="false"/>
+                <w:color w:val="000000"/>
+                <w:sz w:val="12"/>
+                <w:szCs w:val="12"/>
+                <w:u w:val="none"/>
+                <w:em w:val="none"/>
+              </w:rPr>
+              <w:t>Entender o que é necessário avaliar em uma interface que faça sentido para o usuário.</w:t>
+            </w:r>
+          </w:p>
+          <w:p>
+            <w:pPr>
+              <w:pStyle w:val="Normal"/>
+              <w:widowControl w:val="false"/>
+              <w:rPr>
+                <w:sz w:val="12"/>
+                <w:szCs w:val="12"/>
+              </w:rPr>
+            </w:pPr>
+            <w:r>
+              <w:rPr>
+                <w:sz w:val="12"/>
+                <w:szCs w:val="12"/>
+              </w:rPr>
+            </w:r>
+          </w:p>
+        </w:tc>
+        <w:tc>
+          <w:tcPr>
+            <w:tcW w:w="2268" w:type="dxa"/>
+            <w:gridSpan w:val="3"/>
+            <w:tcBorders>
+              <w:top w:val="single" w:sz="2" w:space="0" w:color="000000"/>
+              <w:left w:val="single" w:sz="2" w:space="0" w:color="000000"/>
+              <w:bottom w:val="single" w:sz="2" w:space="0" w:color="000000"/>
+            </w:tcBorders>
+          </w:tcPr>
+          <w:p>
+            <w:pPr>
+              <w:pStyle w:val="Normal"/>
+              <w:widowControl w:val="false"/>
+              <w:bidi w:val="0"/>
+              <w:ind w:hanging="0"/>
+              <w:jc w:val="center"/>
+              <w:rPr/>
+            </w:pPr>
+            <w:r>
+              <w:rPr>
+                <w:rFonts w:ascii="Calibri" w:hAnsi="Calibri"/>
+                <w:b/>
+                <w:i w:val="false"/>
+                <w:strike w:val="false"/>
+                <w:dstrike w:val="false"/>
+                <w:outline w:val="false"/>
+                <w:shadow w:val="false"/>
+                <w:color w:val="000000"/>
+                <w:sz w:val="15"/>
+                <w:u w:val="none"/>
+                <w:em w:val="none"/>
+              </w:rPr>
+              <w:t>Pesquisa</w:t>
+            </w:r>
+          </w:p>
+          <w:p>
+            <w:pPr>
+              <w:pStyle w:val="Normal"/>
+              <w:widowControl w:val="false"/>
+              <w:bidi w:val="0"/>
+              <w:ind w:hanging="0"/>
+              <w:jc w:val="left"/>
+              <w:rPr>
+                <w:sz w:val="12"/>
+                <w:szCs w:val="12"/>
+              </w:rPr>
+            </w:pPr>
+            <w:r>
+              <w:rPr>
+                <w:rFonts w:ascii="Calibri" w:hAnsi="Calibri"/>
+                <w:b w:val="false"/>
+                <w:i w:val="false"/>
+                <w:strike w:val="false"/>
+                <w:dstrike w:val="false"/>
+                <w:outline w:val="false"/>
+                <w:shadow w:val="false"/>
+                <w:color w:val="000000"/>
+                <w:sz w:val="12"/>
+                <w:szCs w:val="12"/>
+                <w:u w:val="none"/>
+                <w:em w:val="none"/>
+              </w:rPr>
+              <w:t>Buscar fontes de informações sobre avaliação de interface.</w:t>
+            </w:r>
+          </w:p>
+          <w:p>
+            <w:pPr>
+              <w:pStyle w:val="Normal"/>
+              <w:widowControl w:val="false"/>
+              <w:bidi w:val="0"/>
+              <w:ind w:hanging="0"/>
+              <w:jc w:val="left"/>
+              <w:rPr>
+                <w:sz w:val="12"/>
+                <w:szCs w:val="12"/>
+              </w:rPr>
+            </w:pPr>
+            <w:r>
+              <w:rPr>
+                <w:rFonts w:ascii="Calibri" w:hAnsi="Calibri"/>
+                <w:b w:val="false"/>
+                <w:i w:val="false"/>
+                <w:strike w:val="false"/>
+                <w:dstrike w:val="false"/>
+                <w:outline w:val="false"/>
+                <w:shadow w:val="false"/>
+                <w:color w:val="000000"/>
+                <w:sz w:val="12"/>
+                <w:szCs w:val="12"/>
+                <w:u w:val="none"/>
+                <w:em w:val="none"/>
+              </w:rPr>
+              <w:t>Fazer pesquisas na internet sobre modelos de análise, trabalhos acadêmicos, estudos e ferramentas disponíveis</w:t>
+            </w:r>
+          </w:p>
+          <w:p>
+            <w:pPr>
+              <w:pStyle w:val="Normal"/>
+              <w:widowControl w:val="false"/>
+              <w:rPr/>
+            </w:pPr>
+            <w:r>
+              <w:rPr/>
+            </w:r>
+          </w:p>
+        </w:tc>
+        <w:tc>
+          <w:tcPr>
+            <w:tcW w:w="2270" w:type="dxa"/>
+            <w:gridSpan w:val="3"/>
+            <w:tcBorders>
+              <w:top w:val="single" w:sz="2" w:space="0" w:color="000000"/>
+              <w:left w:val="single" w:sz="2" w:space="0" w:color="000000"/>
+              <w:bottom w:val="single" w:sz="2" w:space="0" w:color="000000"/>
+            </w:tcBorders>
+          </w:tcPr>
+          <w:p>
+            <w:pPr>
+              <w:pStyle w:val="Normal"/>
+              <w:widowControl w:val="false"/>
+              <w:bidi w:val="0"/>
+              <w:ind w:hanging="0"/>
+              <w:jc w:val="center"/>
+              <w:rPr/>
+            </w:pPr>
+            <w:r>
+              <w:rPr>
+                <w:rFonts w:ascii="Calibri" w:hAnsi="Calibri"/>
+                <w:b/>
+                <w:i w:val="false"/>
+                <w:strike w:val="false"/>
+                <w:dstrike w:val="false"/>
+                <w:outline w:val="false"/>
+                <w:shadow w:val="false"/>
+                <w:color w:val="000000"/>
+                <w:sz w:val="15"/>
+                <w:u w:val="none"/>
+                <w:em w:val="none"/>
+              </w:rPr>
+              <w:t>Preparação</w:t>
+            </w:r>
+          </w:p>
+          <w:p>
+            <w:pPr>
+              <w:pStyle w:val="Normal"/>
+              <w:widowControl w:val="false"/>
+              <w:bidi w:val="0"/>
+              <w:ind w:hanging="0"/>
+              <w:jc w:val="left"/>
+              <w:rPr>
+                <w:sz w:val="12"/>
+                <w:szCs w:val="12"/>
+              </w:rPr>
+            </w:pPr>
+            <w:r>
+              <w:rPr>
+                <w:rFonts w:ascii="Calibri" w:hAnsi="Calibri"/>
+                <w:b w:val="false"/>
+                <w:i w:val="false"/>
+                <w:strike w:val="false"/>
+                <w:dstrike w:val="false"/>
+                <w:outline w:val="false"/>
+                <w:shadow w:val="false"/>
+                <w:color w:val="000000"/>
+                <w:sz w:val="12"/>
+                <w:szCs w:val="12"/>
+                <w:u w:val="none"/>
+                <w:em w:val="none"/>
+              </w:rPr>
+              <w:t>Selecionar o método mais adequado para aplicar em seus sistemas</w:t>
+            </w:r>
+          </w:p>
+          <w:p>
+            <w:pPr>
+              <w:pStyle w:val="Normal"/>
+              <w:widowControl w:val="false"/>
+              <w:rPr/>
+            </w:pPr>
+            <w:r>
+              <w:rPr/>
+            </w:r>
+          </w:p>
+        </w:tc>
+        <w:tc>
+          <w:tcPr>
+            <w:tcW w:w="2268" w:type="dxa"/>
+            <w:gridSpan w:val="3"/>
+            <w:tcBorders>
+              <w:top w:val="single" w:sz="2" w:space="0" w:color="000000"/>
+              <w:left w:val="single" w:sz="2" w:space="0" w:color="000000"/>
+              <w:bottom w:val="single" w:sz="2" w:space="0" w:color="000000"/>
+              <w:right w:val="single" w:sz="2" w:space="0" w:color="000000"/>
+            </w:tcBorders>
+          </w:tcPr>
+          <w:p>
+            <w:pPr>
+              <w:pStyle w:val="Normal"/>
+              <w:widowControl w:val="false"/>
+              <w:bidi w:val="0"/>
+              <w:ind w:hanging="0"/>
+              <w:jc w:val="center"/>
+              <w:rPr/>
+            </w:pPr>
+            <w:r>
+              <w:rPr>
+                <w:rFonts w:ascii="Calibri" w:hAnsi="Calibri"/>
+                <w:b/>
+                <w:i w:val="false"/>
+                <w:strike w:val="false"/>
+                <w:dstrike w:val="false"/>
+                <w:outline w:val="false"/>
+                <w:shadow w:val="false"/>
+                <w:color w:val="000000"/>
+                <w:sz w:val="15"/>
+                <w:u w:val="none"/>
+                <w:em w:val="none"/>
+              </w:rPr>
+              <w:t>Aplicação</w:t>
+            </w:r>
+          </w:p>
+          <w:p>
+            <w:pPr>
+              <w:pStyle w:val="Normal"/>
+              <w:widowControl w:val="false"/>
+              <w:bidi w:val="0"/>
+              <w:ind w:hanging="0"/>
+              <w:jc w:val="left"/>
+              <w:rPr>
+                <w:sz w:val="12"/>
+                <w:szCs w:val="12"/>
+              </w:rPr>
+            </w:pPr>
+            <w:r>
+              <w:rPr>
+                <w:rFonts w:ascii="Calibri" w:hAnsi="Calibri"/>
+                <w:b w:val="false"/>
+                <w:i w:val="false"/>
+                <w:strike w:val="false"/>
+                <w:dstrike w:val="false"/>
+                <w:outline w:val="false"/>
+                <w:shadow w:val="false"/>
+                <w:color w:val="000000"/>
+                <w:sz w:val="12"/>
+                <w:szCs w:val="12"/>
+                <w:u w:val="none"/>
+                <w:em w:val="none"/>
+              </w:rPr>
+              <w:t>Valida o método e ferramenta mais adequado.</w:t>
+            </w:r>
+          </w:p>
+          <w:p>
+            <w:pPr>
+              <w:pStyle w:val="Normal"/>
+              <w:widowControl w:val="false"/>
+              <w:rPr/>
+            </w:pPr>
+            <w:r>
+              <w:rPr/>
+            </w:r>
+          </w:p>
+        </w:tc>
+      </w:tr>
+      <w:tr>
+        <w:trPr/>
+        <w:tc>
+          <w:tcPr>
+            <w:tcW w:w="9071" w:type="dxa"/>
+            <w:gridSpan w:val="11"/>
+            <w:tcBorders>
+              <w:top w:val="single" w:sz="2" w:space="0" w:color="000000"/>
+              <w:left w:val="single" w:sz="2" w:space="0" w:color="000000"/>
+              <w:bottom w:val="single" w:sz="2" w:space="0" w:color="000000"/>
+              <w:right w:val="single" w:sz="2" w:space="0" w:color="000000"/>
+            </w:tcBorders>
+          </w:tcPr>
+          <w:p>
+            <w:pPr>
+              <w:pStyle w:val="Contedodatabela"/>
+              <w:widowControl w:val="false"/>
+              <w:ind w:hanging="0"/>
+              <w:jc w:val="center"/>
+              <w:rPr>
+                <w:b/>
+                <w:b/>
+                <w:bCs/>
+              </w:rPr>
+            </w:pPr>
+            <w:r>
+              <w:rPr>
+                <w:b/>
+                <w:bCs/>
+              </w:rPr>
+              <w:t>Faz</w:t>
+            </w:r>
+          </w:p>
+        </w:tc>
+      </w:tr>
+      <w:tr>
+        <w:trPr/>
+        <w:tc>
+          <w:tcPr>
+            <w:tcW w:w="2265" w:type="dxa"/>
+            <w:gridSpan w:val="2"/>
+            <w:tcBorders>
+              <w:top w:val="single" w:sz="2" w:space="0" w:color="000000"/>
+              <w:left w:val="single" w:sz="2" w:space="0" w:color="000000"/>
+              <w:bottom w:val="single" w:sz="2" w:space="0" w:color="000000"/>
+            </w:tcBorders>
+          </w:tcPr>
+          <w:p>
+            <w:pPr>
+              <w:pStyle w:val="Normal"/>
+              <w:widowControl w:val="false"/>
+              <w:bidi w:val="0"/>
+              <w:ind w:hanging="0"/>
+              <w:jc w:val="left"/>
+              <w:rPr>
+                <w:sz w:val="12"/>
+                <w:szCs w:val="12"/>
+              </w:rPr>
+            </w:pPr>
+            <w:r>
+              <w:rPr>
+                <w:rFonts w:ascii="Calibri" w:hAnsi="Calibri"/>
+                <w:b w:val="false"/>
+                <w:i w:val="false"/>
+                <w:strike w:val="false"/>
+                <w:dstrike w:val="false"/>
+                <w:outline w:val="false"/>
+                <w:shadow w:val="false"/>
+                <w:color w:val="000000"/>
+                <w:sz w:val="12"/>
+                <w:szCs w:val="12"/>
+                <w:u w:val="none"/>
+                <w:em w:val="none"/>
+              </w:rPr>
+              <w:t>Conversa com colegas de trabalho com conhecimento na área para entender melhor suas necessidades e obter um norte rumo a solução do seu problema</w:t>
+            </w:r>
+          </w:p>
+          <w:p>
+            <w:pPr>
+              <w:pStyle w:val="Normal"/>
+              <w:widowControl w:val="false"/>
+              <w:jc w:val="left"/>
+              <w:rPr>
+                <w:sz w:val="12"/>
+                <w:szCs w:val="12"/>
+              </w:rPr>
+            </w:pPr>
+            <w:r>
+              <w:rPr>
+                <w:sz w:val="12"/>
+                <w:szCs w:val="12"/>
+              </w:rPr>
+            </w:r>
+          </w:p>
+        </w:tc>
+        <w:tc>
+          <w:tcPr>
+            <w:tcW w:w="2268" w:type="dxa"/>
+            <w:gridSpan w:val="3"/>
+            <w:tcBorders>
+              <w:top w:val="single" w:sz="2" w:space="0" w:color="000000"/>
+              <w:left w:val="single" w:sz="2" w:space="0" w:color="000000"/>
+              <w:bottom w:val="single" w:sz="2" w:space="0" w:color="000000"/>
+            </w:tcBorders>
+          </w:tcPr>
+          <w:p>
+            <w:pPr>
+              <w:pStyle w:val="Normal"/>
+              <w:widowControl w:val="false"/>
+              <w:bidi w:val="0"/>
+              <w:ind w:hanging="0"/>
+              <w:jc w:val="left"/>
+              <w:rPr>
+                <w:sz w:val="12"/>
+                <w:szCs w:val="12"/>
+              </w:rPr>
+            </w:pPr>
+            <w:r>
+              <w:rPr>
+                <w:rFonts w:ascii="Calibri" w:hAnsi="Calibri"/>
+                <w:b w:val="false"/>
+                <w:i w:val="false"/>
+                <w:strike w:val="false"/>
+                <w:dstrike w:val="false"/>
+                <w:outline w:val="false"/>
+                <w:shadow w:val="false"/>
+                <w:color w:val="000000"/>
+                <w:sz w:val="12"/>
+                <w:szCs w:val="12"/>
+                <w:u w:val="none"/>
+                <w:em w:val="none"/>
+              </w:rPr>
+              <w:t>Pesquisa em livros sobre o assunto.</w:t>
+            </w:r>
+          </w:p>
+          <w:p>
+            <w:pPr>
+              <w:pStyle w:val="Normal"/>
+              <w:widowControl w:val="false"/>
+              <w:bidi w:val="0"/>
+              <w:ind w:hanging="0"/>
+              <w:jc w:val="left"/>
+              <w:rPr>
+                <w:sz w:val="12"/>
+                <w:szCs w:val="12"/>
+              </w:rPr>
+            </w:pPr>
+            <w:r>
+              <w:rPr>
+                <w:rFonts w:ascii="Calibri" w:hAnsi="Calibri"/>
+                <w:b w:val="false"/>
+                <w:i w:val="false"/>
+                <w:strike w:val="false"/>
+                <w:dstrike w:val="false"/>
+                <w:outline w:val="false"/>
+                <w:shadow w:val="false"/>
+                <w:color w:val="000000"/>
+                <w:sz w:val="12"/>
+                <w:szCs w:val="12"/>
+                <w:u w:val="none"/>
+                <w:em w:val="none"/>
+              </w:rPr>
+              <w:t>Pesquisa no sistema de trabalhos acadêmicos da Faculdade.</w:t>
+            </w:r>
+          </w:p>
+          <w:p>
+            <w:pPr>
+              <w:pStyle w:val="Normal"/>
+              <w:widowControl w:val="false"/>
+              <w:bidi w:val="0"/>
+              <w:ind w:hanging="0"/>
+              <w:jc w:val="left"/>
+              <w:rPr>
+                <w:sz w:val="12"/>
+                <w:szCs w:val="12"/>
+              </w:rPr>
+            </w:pPr>
+            <w:r>
+              <w:rPr>
+                <w:rFonts w:ascii="Calibri" w:hAnsi="Calibri"/>
+                <w:b w:val="false"/>
+                <w:i w:val="false"/>
+                <w:strike w:val="false"/>
+                <w:dstrike w:val="false"/>
+                <w:outline w:val="false"/>
+                <w:shadow w:val="false"/>
+                <w:color w:val="000000"/>
+                <w:sz w:val="12"/>
+                <w:szCs w:val="12"/>
+                <w:u w:val="none"/>
+                <w:em w:val="none"/>
+              </w:rPr>
+              <w:t>Pesquisa na Internet por mais assuntos relacionados</w:t>
+            </w:r>
+          </w:p>
+          <w:p>
+            <w:pPr>
+              <w:pStyle w:val="Normal"/>
+              <w:widowControl w:val="false"/>
+              <w:rPr>
+                <w:sz w:val="12"/>
+                <w:szCs w:val="12"/>
+              </w:rPr>
+            </w:pPr>
+            <w:r>
+              <w:rPr>
+                <w:sz w:val="12"/>
+                <w:szCs w:val="12"/>
+              </w:rPr>
+            </w:r>
+          </w:p>
+        </w:tc>
+        <w:tc>
+          <w:tcPr>
+            <w:tcW w:w="2270" w:type="dxa"/>
+            <w:gridSpan w:val="3"/>
+            <w:tcBorders>
+              <w:top w:val="single" w:sz="2" w:space="0" w:color="000000"/>
+              <w:left w:val="single" w:sz="2" w:space="0" w:color="000000"/>
+              <w:bottom w:val="single" w:sz="2" w:space="0" w:color="000000"/>
+            </w:tcBorders>
+          </w:tcPr>
+          <w:p>
+            <w:pPr>
+              <w:pStyle w:val="Normal"/>
+              <w:widowControl w:val="false"/>
+              <w:bidi w:val="0"/>
+              <w:ind w:hanging="0"/>
+              <w:jc w:val="left"/>
+              <w:rPr>
+                <w:sz w:val="12"/>
+                <w:szCs w:val="12"/>
+              </w:rPr>
+            </w:pPr>
+            <w:r>
+              <w:rPr>
+                <w:rFonts w:ascii="Calibri" w:hAnsi="Calibri"/>
+                <w:b w:val="false"/>
+                <w:i w:val="false"/>
+                <w:strike w:val="false"/>
+                <w:dstrike w:val="false"/>
+                <w:outline w:val="false"/>
+                <w:shadow w:val="false"/>
+                <w:color w:val="000000"/>
+                <w:sz w:val="12"/>
+                <w:szCs w:val="12"/>
+                <w:u w:val="none"/>
+                <w:em w:val="none"/>
+              </w:rPr>
+              <w:t>Testa os métodos e ferramentas melhor avaliados para aplicar em seus sistemas</w:t>
+            </w:r>
+          </w:p>
+          <w:p>
+            <w:pPr>
+              <w:pStyle w:val="Normal"/>
+              <w:widowControl w:val="false"/>
+              <w:rPr>
+                <w:sz w:val="12"/>
+                <w:szCs w:val="12"/>
+              </w:rPr>
+            </w:pPr>
+            <w:r>
+              <w:rPr>
+                <w:sz w:val="12"/>
+                <w:szCs w:val="12"/>
+              </w:rPr>
+            </w:r>
+          </w:p>
+        </w:tc>
+        <w:tc>
+          <w:tcPr>
+            <w:tcW w:w="2268" w:type="dxa"/>
+            <w:gridSpan w:val="3"/>
+            <w:tcBorders>
+              <w:top w:val="single" w:sz="2" w:space="0" w:color="000000"/>
+              <w:left w:val="single" w:sz="2" w:space="0" w:color="000000"/>
+              <w:bottom w:val="single" w:sz="2" w:space="0" w:color="000000"/>
+              <w:right w:val="single" w:sz="2" w:space="0" w:color="000000"/>
+            </w:tcBorders>
+          </w:tcPr>
+          <w:p>
+            <w:pPr>
+              <w:pStyle w:val="Normal"/>
+              <w:widowControl w:val="false"/>
+              <w:bidi w:val="0"/>
+              <w:ind w:hanging="0"/>
+              <w:jc w:val="left"/>
+              <w:rPr>
+                <w:sz w:val="12"/>
+                <w:szCs w:val="12"/>
+              </w:rPr>
+            </w:pPr>
+            <w:r>
+              <w:rPr>
+                <w:rFonts w:ascii="Calibri" w:hAnsi="Calibri"/>
+                <w:b w:val="false"/>
+                <w:i w:val="false"/>
+                <w:strike w:val="false"/>
+                <w:dstrike w:val="false"/>
+                <w:outline w:val="false"/>
+                <w:shadow w:val="false"/>
+                <w:color w:val="000000"/>
+                <w:sz w:val="12"/>
+                <w:szCs w:val="12"/>
+                <w:u w:val="none"/>
+                <w:em w:val="none"/>
+              </w:rPr>
+              <w:t>Utiliza a ferramenta em seus sistemas</w:t>
+            </w:r>
+          </w:p>
+          <w:p>
+            <w:pPr>
+              <w:pStyle w:val="Normal"/>
+              <w:widowControl w:val="false"/>
+              <w:rPr>
+                <w:sz w:val="12"/>
+                <w:szCs w:val="12"/>
+              </w:rPr>
+            </w:pPr>
+            <w:r>
+              <w:rPr>
+                <w:sz w:val="12"/>
+                <w:szCs w:val="12"/>
+              </w:rPr>
+            </w:r>
+          </w:p>
+        </w:tc>
+      </w:tr>
+      <w:tr>
+        <w:trPr/>
+        <w:tc>
+          <w:tcPr>
+            <w:tcW w:w="9071" w:type="dxa"/>
+            <w:gridSpan w:val="11"/>
+            <w:tcBorders>
+              <w:top w:val="single" w:sz="2" w:space="0" w:color="000000"/>
+              <w:left w:val="single" w:sz="2" w:space="0" w:color="000000"/>
+              <w:bottom w:val="single" w:sz="2" w:space="0" w:color="000000"/>
+              <w:right w:val="single" w:sz="2" w:space="0" w:color="000000"/>
+            </w:tcBorders>
+          </w:tcPr>
+          <w:p>
+            <w:pPr>
+              <w:pStyle w:val="Normal"/>
+              <w:widowControl w:val="false"/>
+              <w:bidi w:val="0"/>
+              <w:ind w:hanging="0"/>
+              <w:jc w:val="center"/>
+              <w:rPr/>
+            </w:pPr>
+            <w:r>
+              <w:rPr>
+                <w:rFonts w:ascii="Calibri" w:hAnsi="Calibri"/>
+                <w:b/>
+                <w:bCs/>
+                <w:i w:val="false"/>
+                <w:strike w:val="false"/>
+                <w:dstrike w:val="false"/>
+                <w:outline w:val="false"/>
+                <w:shadow w:val="false"/>
+                <w:color w:val="000000"/>
+                <w:sz w:val="24"/>
+                <w:szCs w:val="24"/>
+                <w:u w:val="none"/>
+                <w:em w:val="none"/>
+              </w:rPr>
+              <w:t>Pensa</w:t>
+            </w:r>
+          </w:p>
+        </w:tc>
+      </w:tr>
+      <w:tr>
+        <w:trPr/>
+        <w:tc>
+          <w:tcPr>
+            <w:tcW w:w="2265" w:type="dxa"/>
+            <w:gridSpan w:val="2"/>
+            <w:tcBorders>
+              <w:top w:val="single" w:sz="2" w:space="0" w:color="000000"/>
+              <w:left w:val="single" w:sz="2" w:space="0" w:color="000000"/>
+              <w:bottom w:val="single" w:sz="2" w:space="0" w:color="000000"/>
+            </w:tcBorders>
+          </w:tcPr>
+          <w:p>
+            <w:pPr>
+              <w:pStyle w:val="Normal"/>
+              <w:widowControl w:val="false"/>
+              <w:bidi w:val="0"/>
+              <w:ind w:hanging="0"/>
+              <w:jc w:val="left"/>
+              <w:rPr>
+                <w:sz w:val="12"/>
+                <w:szCs w:val="12"/>
+              </w:rPr>
+            </w:pPr>
+            <w:r>
+              <w:rPr>
+                <w:rFonts w:ascii="Calibri" w:hAnsi="Calibri"/>
+                <w:b w:val="false"/>
+                <w:i w:val="false"/>
+                <w:strike w:val="false"/>
+                <w:dstrike w:val="false"/>
+                <w:outline w:val="false"/>
+                <w:shadow w:val="false"/>
+                <w:color w:val="000000"/>
+                <w:sz w:val="12"/>
+                <w:szCs w:val="12"/>
+                <w:u w:val="none"/>
+                <w:em w:val="none"/>
+              </w:rPr>
+              <w:t>O que eu preciso saber?</w:t>
+            </w:r>
+          </w:p>
+          <w:p>
+            <w:pPr>
+              <w:pStyle w:val="Normal"/>
+              <w:widowControl w:val="false"/>
+              <w:bidi w:val="0"/>
+              <w:ind w:hanging="0"/>
+              <w:jc w:val="left"/>
+              <w:rPr>
+                <w:sz w:val="12"/>
+                <w:szCs w:val="12"/>
+              </w:rPr>
+            </w:pPr>
+            <w:r>
+              <w:rPr>
+                <w:rFonts w:ascii="Calibri" w:hAnsi="Calibri"/>
+                <w:b w:val="false"/>
+                <w:i w:val="false"/>
+                <w:strike w:val="false"/>
+                <w:dstrike w:val="false"/>
+                <w:outline w:val="false"/>
+                <w:shadow w:val="false"/>
+                <w:color w:val="000000"/>
+                <w:sz w:val="12"/>
+                <w:szCs w:val="12"/>
+                <w:u w:val="none"/>
+                <w:em w:val="none"/>
+              </w:rPr>
+              <w:t>Quais são os assuntos relacionados?</w:t>
+            </w:r>
+          </w:p>
+          <w:p>
+            <w:pPr>
+              <w:pStyle w:val="Normal"/>
+              <w:widowControl w:val="false"/>
+              <w:rPr>
+                <w:sz w:val="12"/>
+                <w:szCs w:val="12"/>
+              </w:rPr>
+            </w:pPr>
+            <w:r>
+              <w:rPr>
+                <w:sz w:val="12"/>
+                <w:szCs w:val="12"/>
+              </w:rPr>
+            </w:r>
+          </w:p>
+        </w:tc>
+        <w:tc>
+          <w:tcPr>
+            <w:tcW w:w="2268" w:type="dxa"/>
+            <w:gridSpan w:val="3"/>
+            <w:tcBorders>
+              <w:top w:val="single" w:sz="2" w:space="0" w:color="000000"/>
+              <w:left w:val="single" w:sz="2" w:space="0" w:color="000000"/>
+              <w:bottom w:val="single" w:sz="2" w:space="0" w:color="000000"/>
+            </w:tcBorders>
+          </w:tcPr>
+          <w:p>
+            <w:pPr>
+              <w:pStyle w:val="Normal"/>
+              <w:widowControl w:val="false"/>
+              <w:bidi w:val="0"/>
+              <w:ind w:hanging="0"/>
+              <w:jc w:val="left"/>
+              <w:rPr>
+                <w:sz w:val="12"/>
+                <w:szCs w:val="12"/>
+              </w:rPr>
+            </w:pPr>
+            <w:r>
+              <w:rPr>
+                <w:rFonts w:ascii="Calibri" w:hAnsi="Calibri"/>
+                <w:b w:val="false"/>
+                <w:i w:val="false"/>
+                <w:strike w:val="false"/>
+                <w:dstrike w:val="false"/>
+                <w:outline w:val="false"/>
+                <w:shadow w:val="false"/>
+                <w:color w:val="000000"/>
+                <w:sz w:val="12"/>
+                <w:szCs w:val="12"/>
+                <w:u w:val="none"/>
+                <w:em w:val="none"/>
+              </w:rPr>
+              <w:t>Onde encontrar informações de forma mais objetiva?</w:t>
+            </w:r>
+          </w:p>
+          <w:p>
+            <w:pPr>
+              <w:pStyle w:val="Normal"/>
+              <w:widowControl w:val="false"/>
+              <w:rPr>
+                <w:sz w:val="12"/>
+                <w:szCs w:val="12"/>
+              </w:rPr>
+            </w:pPr>
+            <w:r>
+              <w:rPr>
+                <w:sz w:val="12"/>
+                <w:szCs w:val="12"/>
+              </w:rPr>
+            </w:r>
+          </w:p>
+        </w:tc>
+        <w:tc>
+          <w:tcPr>
+            <w:tcW w:w="2270" w:type="dxa"/>
+            <w:gridSpan w:val="3"/>
+            <w:tcBorders>
+              <w:top w:val="single" w:sz="2" w:space="0" w:color="000000"/>
+              <w:left w:val="single" w:sz="2" w:space="0" w:color="000000"/>
+              <w:bottom w:val="single" w:sz="2" w:space="0" w:color="000000"/>
+            </w:tcBorders>
+          </w:tcPr>
+          <w:p>
+            <w:pPr>
+              <w:pStyle w:val="Normal"/>
+              <w:widowControl w:val="false"/>
+              <w:bidi w:val="0"/>
+              <w:ind w:hanging="0"/>
+              <w:jc w:val="left"/>
+              <w:rPr>
+                <w:sz w:val="12"/>
+                <w:szCs w:val="12"/>
+              </w:rPr>
+            </w:pPr>
+            <w:r>
+              <w:rPr>
+                <w:rFonts w:ascii="Calibri" w:hAnsi="Calibri"/>
+                <w:b w:val="false"/>
+                <w:i w:val="false"/>
+                <w:strike w:val="false"/>
+                <w:dstrike w:val="false"/>
+                <w:outline w:val="false"/>
+                <w:shadow w:val="false"/>
+                <w:color w:val="000000"/>
+                <w:sz w:val="12"/>
+                <w:szCs w:val="12"/>
+                <w:u w:val="none"/>
+                <w:em w:val="none"/>
+              </w:rPr>
+              <w:t>Qual será o melhor para cada caso?</w:t>
+            </w:r>
+          </w:p>
+          <w:p>
+            <w:pPr>
+              <w:pStyle w:val="Normal"/>
+              <w:widowControl w:val="false"/>
+              <w:rPr>
+                <w:sz w:val="12"/>
+                <w:szCs w:val="12"/>
+              </w:rPr>
+            </w:pPr>
+            <w:r>
+              <w:rPr>
+                <w:sz w:val="12"/>
+                <w:szCs w:val="12"/>
+              </w:rPr>
+            </w:r>
+          </w:p>
+        </w:tc>
+        <w:tc>
+          <w:tcPr>
+            <w:tcW w:w="2268" w:type="dxa"/>
+            <w:gridSpan w:val="3"/>
+            <w:tcBorders>
+              <w:top w:val="single" w:sz="2" w:space="0" w:color="000000"/>
+              <w:left w:val="single" w:sz="2" w:space="0" w:color="000000"/>
+              <w:bottom w:val="single" w:sz="2" w:space="0" w:color="000000"/>
+              <w:right w:val="single" w:sz="2" w:space="0" w:color="000000"/>
+            </w:tcBorders>
+          </w:tcPr>
+          <w:p>
+            <w:pPr>
+              <w:pStyle w:val="Normal"/>
+              <w:widowControl w:val="false"/>
+              <w:bidi w:val="0"/>
+              <w:ind w:hanging="0"/>
+              <w:jc w:val="left"/>
+              <w:rPr>
+                <w:sz w:val="12"/>
+                <w:szCs w:val="12"/>
+              </w:rPr>
+            </w:pPr>
+            <w:r>
+              <w:rPr>
+                <w:rFonts w:ascii="Calibri" w:hAnsi="Calibri"/>
+                <w:b w:val="false"/>
+                <w:i w:val="false"/>
+                <w:strike w:val="false"/>
+                <w:dstrike w:val="false"/>
+                <w:outline w:val="false"/>
+                <w:shadow w:val="false"/>
+                <w:color w:val="000000"/>
+                <w:sz w:val="12"/>
+                <w:szCs w:val="12"/>
+                <w:u w:val="none"/>
+                <w:em w:val="none"/>
+              </w:rPr>
+              <w:t>Agora posso avaliar a interface dos sistemas antes da entrega final para o cliente.</w:t>
+            </w:r>
+          </w:p>
+          <w:p>
+            <w:pPr>
+              <w:pStyle w:val="Normal"/>
+              <w:widowControl w:val="false"/>
+              <w:rPr>
+                <w:sz w:val="12"/>
+                <w:szCs w:val="12"/>
+              </w:rPr>
+            </w:pPr>
+            <w:r>
+              <w:rPr>
+                <w:sz w:val="12"/>
+                <w:szCs w:val="12"/>
+              </w:rPr>
+            </w:r>
+          </w:p>
+        </w:tc>
+      </w:tr>
+      <w:tr>
+        <w:trPr/>
+        <w:tc>
+          <w:tcPr>
+            <w:tcW w:w="9071" w:type="dxa"/>
+            <w:gridSpan w:val="11"/>
+            <w:tcBorders>
+              <w:top w:val="single" w:sz="2" w:space="0" w:color="000000"/>
+              <w:left w:val="single" w:sz="2" w:space="0" w:color="000000"/>
+              <w:bottom w:val="single" w:sz="2" w:space="0" w:color="000000"/>
+              <w:right w:val="single" w:sz="2" w:space="0" w:color="000000"/>
+            </w:tcBorders>
+          </w:tcPr>
+          <w:p>
+            <w:pPr>
+              <w:pStyle w:val="Normal"/>
+              <w:widowControl w:val="false"/>
+              <w:bidi w:val="0"/>
+              <w:ind w:hanging="0"/>
+              <w:jc w:val="center"/>
+              <w:rPr/>
+            </w:pPr>
+            <w:r>
+              <w:rPr>
+                <w:rFonts w:ascii="Calibri" w:hAnsi="Calibri"/>
+                <w:b/>
+                <w:bCs/>
+                <w:i w:val="false"/>
+                <w:strike w:val="false"/>
+                <w:dstrike w:val="false"/>
+                <w:outline w:val="false"/>
+                <w:shadow w:val="false"/>
+                <w:color w:val="000000"/>
+                <w:sz w:val="24"/>
+                <w:szCs w:val="24"/>
+                <w:u w:val="none"/>
+                <w:em w:val="none"/>
+              </w:rPr>
+              <w:t>Sente</w:t>
+            </w:r>
+          </w:p>
+        </w:tc>
+      </w:tr>
+      <w:tr>
+        <w:trPr/>
+        <w:tc>
+          <w:tcPr>
+            <w:tcW w:w="2265" w:type="dxa"/>
+            <w:gridSpan w:val="2"/>
+            <w:tcBorders>
+              <w:top w:val="single" w:sz="2" w:space="0" w:color="000000"/>
+              <w:left w:val="single" w:sz="2" w:space="0" w:color="000000"/>
+              <w:bottom w:val="single" w:sz="2" w:space="0" w:color="000000"/>
+            </w:tcBorders>
+          </w:tcPr>
+          <w:p>
+            <w:pPr>
+              <w:pStyle w:val="Normal"/>
+              <w:widowControl w:val="false"/>
+              <w:bidi w:val="0"/>
+              <w:ind w:hanging="0"/>
+              <w:jc w:val="left"/>
+              <w:rPr>
+                <w:sz w:val="12"/>
+                <w:szCs w:val="12"/>
+              </w:rPr>
+            </w:pPr>
+            <w:r>
+              <w:rPr>
+                <w:rFonts w:ascii="Calibri" w:hAnsi="Calibri"/>
+                <w:b w:val="false"/>
+                <w:i w:val="false"/>
+                <w:strike w:val="false"/>
+                <w:dstrike w:val="false"/>
+                <w:outline w:val="false"/>
+                <w:shadow w:val="false"/>
+                <w:color w:val="000000"/>
+                <w:sz w:val="12"/>
+                <w:szCs w:val="12"/>
+                <w:u w:val="none"/>
+                <w:em w:val="none"/>
+              </w:rPr>
+              <w:t>Dúvidas</w:t>
+            </w:r>
+          </w:p>
+          <w:p>
+            <w:pPr>
+              <w:pStyle w:val="Normal"/>
+              <w:widowControl w:val="false"/>
+              <w:rPr>
+                <w:sz w:val="12"/>
+                <w:szCs w:val="12"/>
+              </w:rPr>
+            </w:pPr>
+            <w:r>
+              <w:rPr>
+                <w:sz w:val="12"/>
+                <w:szCs w:val="12"/>
+              </w:rPr>
+            </w:r>
+          </w:p>
+        </w:tc>
+        <w:tc>
+          <w:tcPr>
+            <w:tcW w:w="2268" w:type="dxa"/>
+            <w:gridSpan w:val="3"/>
+            <w:tcBorders>
+              <w:top w:val="single" w:sz="2" w:space="0" w:color="000000"/>
+              <w:left w:val="single" w:sz="2" w:space="0" w:color="000000"/>
+              <w:bottom w:val="single" w:sz="2" w:space="0" w:color="000000"/>
+            </w:tcBorders>
+          </w:tcPr>
+          <w:p>
+            <w:pPr>
+              <w:pStyle w:val="Normal"/>
+              <w:widowControl w:val="false"/>
+              <w:bidi w:val="0"/>
+              <w:ind w:hanging="0"/>
+              <w:jc w:val="left"/>
+              <w:rPr>
+                <w:sz w:val="12"/>
+                <w:szCs w:val="12"/>
+              </w:rPr>
+            </w:pPr>
+            <w:r>
+              <w:rPr>
+                <w:rFonts w:ascii="Calibri" w:hAnsi="Calibri"/>
+                <w:b w:val="false"/>
+                <w:i w:val="false"/>
+                <w:strike w:val="false"/>
+                <w:dstrike w:val="false"/>
+                <w:outline w:val="false"/>
+                <w:shadow w:val="false"/>
+                <w:color w:val="000000"/>
+                <w:sz w:val="12"/>
+                <w:szCs w:val="12"/>
+                <w:u w:val="none"/>
+                <w:em w:val="none"/>
+              </w:rPr>
+              <w:t>Expectativa e dificuldade</w:t>
+            </w:r>
+          </w:p>
+          <w:p>
+            <w:pPr>
+              <w:pStyle w:val="Normal"/>
+              <w:widowControl w:val="false"/>
+              <w:rPr>
+                <w:sz w:val="12"/>
+                <w:szCs w:val="12"/>
+              </w:rPr>
+            </w:pPr>
+            <w:r>
+              <w:rPr>
+                <w:sz w:val="12"/>
+                <w:szCs w:val="12"/>
+              </w:rPr>
+            </w:r>
+          </w:p>
+        </w:tc>
+        <w:tc>
+          <w:tcPr>
+            <w:tcW w:w="2270" w:type="dxa"/>
+            <w:gridSpan w:val="3"/>
+            <w:tcBorders>
+              <w:top w:val="single" w:sz="2" w:space="0" w:color="000000"/>
+              <w:left w:val="single" w:sz="2" w:space="0" w:color="000000"/>
+              <w:bottom w:val="single" w:sz="2" w:space="0" w:color="000000"/>
+            </w:tcBorders>
+          </w:tcPr>
+          <w:p>
+            <w:pPr>
+              <w:pStyle w:val="Normal"/>
+              <w:widowControl w:val="false"/>
+              <w:bidi w:val="0"/>
+              <w:ind w:hanging="0"/>
+              <w:jc w:val="left"/>
+              <w:rPr>
+                <w:sz w:val="12"/>
+                <w:szCs w:val="12"/>
+              </w:rPr>
+            </w:pPr>
+            <w:r>
+              <w:rPr>
+                <w:rFonts w:ascii="Calibri" w:hAnsi="Calibri"/>
+                <w:b w:val="false"/>
+                <w:i w:val="false"/>
+                <w:strike w:val="false"/>
+                <w:dstrike w:val="false"/>
+                <w:outline w:val="false"/>
+                <w:shadow w:val="false"/>
+                <w:color w:val="000000"/>
+                <w:sz w:val="12"/>
+                <w:szCs w:val="12"/>
+                <w:u w:val="none"/>
+                <w:em w:val="none"/>
+              </w:rPr>
+              <w:t>Incerteza</w:t>
+            </w:r>
+          </w:p>
+          <w:p>
+            <w:pPr>
+              <w:pStyle w:val="Normal"/>
+              <w:widowControl w:val="false"/>
+              <w:rPr>
+                <w:sz w:val="12"/>
+                <w:szCs w:val="12"/>
+              </w:rPr>
+            </w:pPr>
+            <w:r>
+              <w:rPr>
+                <w:sz w:val="12"/>
+                <w:szCs w:val="12"/>
+              </w:rPr>
+            </w:r>
+          </w:p>
+        </w:tc>
+        <w:tc>
+          <w:tcPr>
+            <w:tcW w:w="2268" w:type="dxa"/>
+            <w:gridSpan w:val="3"/>
+            <w:tcBorders>
+              <w:top w:val="single" w:sz="2" w:space="0" w:color="000000"/>
+              <w:left w:val="single" w:sz="2" w:space="0" w:color="000000"/>
+              <w:bottom w:val="single" w:sz="2" w:space="0" w:color="000000"/>
+              <w:right w:val="single" w:sz="2" w:space="0" w:color="000000"/>
+            </w:tcBorders>
+          </w:tcPr>
+          <w:p>
+            <w:pPr>
+              <w:pStyle w:val="Normal"/>
+              <w:widowControl w:val="false"/>
+              <w:bidi w:val="0"/>
+              <w:ind w:hanging="0"/>
+              <w:jc w:val="left"/>
+              <w:rPr>
+                <w:sz w:val="12"/>
+                <w:szCs w:val="12"/>
+              </w:rPr>
+            </w:pPr>
+            <w:r>
+              <w:rPr>
+                <w:rFonts w:ascii="Calibri" w:hAnsi="Calibri"/>
+                <w:b w:val="false"/>
+                <w:i w:val="false"/>
+                <w:strike w:val="false"/>
+                <w:dstrike w:val="false"/>
+                <w:outline w:val="false"/>
+                <w:shadow w:val="false"/>
+                <w:color w:val="000000"/>
+                <w:sz w:val="12"/>
+                <w:szCs w:val="12"/>
+                <w:u w:val="none"/>
+                <w:em w:val="none"/>
+              </w:rPr>
+              <w:t>Motivação: Terei menos retrabalho após a entrega.</w:t>
+            </w:r>
+          </w:p>
+          <w:p>
+            <w:pPr>
+              <w:pStyle w:val="Normal"/>
+              <w:widowControl w:val="false"/>
+              <w:rPr>
+                <w:sz w:val="12"/>
+                <w:szCs w:val="12"/>
+              </w:rPr>
+            </w:pPr>
+            <w:r>
+              <w:rPr>
+                <w:sz w:val="12"/>
+                <w:szCs w:val="12"/>
+              </w:rPr>
+            </w:r>
+          </w:p>
+        </w:tc>
+      </w:tr>
+      <w:tr>
+        <w:trPr/>
+        <w:tc>
+          <w:tcPr>
+            <w:tcW w:w="9071" w:type="dxa"/>
+            <w:gridSpan w:val="11"/>
+            <w:tcBorders>
+              <w:top w:val="single" w:sz="2" w:space="0" w:color="000000"/>
+              <w:left w:val="single" w:sz="2" w:space="0" w:color="000000"/>
+              <w:bottom w:val="single" w:sz="2" w:space="0" w:color="000000"/>
+              <w:right w:val="single" w:sz="2" w:space="0" w:color="000000"/>
+            </w:tcBorders>
+          </w:tcPr>
+          <w:p>
+            <w:pPr>
+              <w:pStyle w:val="Normal"/>
+              <w:widowControl w:val="false"/>
+              <w:bidi w:val="0"/>
+              <w:ind w:hanging="0"/>
+              <w:jc w:val="center"/>
+              <w:rPr/>
+            </w:pPr>
+            <w:r>
+              <w:rPr>
+                <w:rFonts w:ascii="Calibri" w:hAnsi="Calibri"/>
+                <w:b/>
+                <w:bCs/>
+                <w:i w:val="false"/>
+                <w:strike w:val="false"/>
+                <w:dstrike w:val="false"/>
+                <w:outline w:val="false"/>
+                <w:shadow w:val="false"/>
+                <w:color w:val="000000"/>
+                <w:sz w:val="24"/>
+                <w:szCs w:val="24"/>
+                <w:u w:val="none"/>
+                <w:em w:val="none"/>
+              </w:rPr>
+              <w:t>Oportunidades</w:t>
+            </w:r>
+          </w:p>
+        </w:tc>
+      </w:tr>
+      <w:tr>
+        <w:trPr/>
+        <w:tc>
+          <w:tcPr>
+            <w:tcW w:w="2265" w:type="dxa"/>
+            <w:gridSpan w:val="2"/>
+            <w:tcBorders>
+              <w:top w:val="single" w:sz="2" w:space="0" w:color="000000"/>
+              <w:left w:val="single" w:sz="2" w:space="0" w:color="000000"/>
+              <w:bottom w:val="single" w:sz="2" w:space="0" w:color="000000"/>
+            </w:tcBorders>
+          </w:tcPr>
+          <w:p>
+            <w:pPr>
+              <w:pStyle w:val="Normal"/>
+              <w:widowControl w:val="false"/>
+              <w:bidi w:val="0"/>
+              <w:ind w:hanging="0"/>
+              <w:jc w:val="left"/>
+              <w:rPr>
+                <w:sz w:val="12"/>
+                <w:szCs w:val="12"/>
+              </w:rPr>
+            </w:pPr>
+            <w:r>
+              <w:rPr>
+                <w:rFonts w:ascii="Calibri" w:hAnsi="Calibri"/>
+                <w:b w:val="false"/>
+                <w:i w:val="false"/>
+                <w:strike w:val="false"/>
+                <w:dstrike w:val="false"/>
+                <w:outline w:val="false"/>
+                <w:shadow w:val="false"/>
+                <w:color w:val="000000"/>
+                <w:sz w:val="12"/>
+                <w:szCs w:val="12"/>
+                <w:u w:val="none"/>
+                <w:em w:val="none"/>
+              </w:rPr>
+              <w:t>Canal no youtube com orientações sobre avaliação de interface.</w:t>
+            </w:r>
+          </w:p>
+          <w:p>
+            <w:pPr>
+              <w:pStyle w:val="Normal"/>
+              <w:widowControl w:val="false"/>
+              <w:rPr>
+                <w:sz w:val="12"/>
+                <w:szCs w:val="12"/>
+              </w:rPr>
+            </w:pPr>
+            <w:r>
+              <w:rPr>
+                <w:sz w:val="12"/>
+                <w:szCs w:val="12"/>
+              </w:rPr>
+            </w:r>
+          </w:p>
+        </w:tc>
+        <w:tc>
+          <w:tcPr>
+            <w:tcW w:w="2268" w:type="dxa"/>
+            <w:gridSpan w:val="3"/>
+            <w:tcBorders>
+              <w:top w:val="single" w:sz="2" w:space="0" w:color="000000"/>
+              <w:left w:val="single" w:sz="2" w:space="0" w:color="000000"/>
+              <w:bottom w:val="single" w:sz="2" w:space="0" w:color="000000"/>
+            </w:tcBorders>
+          </w:tcPr>
+          <w:p>
+            <w:pPr>
+              <w:pStyle w:val="Normal"/>
+              <w:widowControl w:val="false"/>
+              <w:bidi w:val="0"/>
+              <w:ind w:hanging="0"/>
+              <w:jc w:val="left"/>
+              <w:rPr>
+                <w:sz w:val="12"/>
+                <w:szCs w:val="12"/>
+              </w:rPr>
+            </w:pPr>
+            <w:r>
+              <w:rPr>
+                <w:rFonts w:ascii="Calibri" w:hAnsi="Calibri"/>
+                <w:b w:val="false"/>
+                <w:i w:val="false"/>
+                <w:strike w:val="false"/>
+                <w:dstrike w:val="false"/>
+                <w:outline w:val="false"/>
+                <w:shadow w:val="false"/>
+                <w:color w:val="000000"/>
+                <w:sz w:val="12"/>
+                <w:szCs w:val="12"/>
+                <w:u w:val="none"/>
+                <w:em w:val="none"/>
+              </w:rPr>
+              <w:t>Manual Prático para avaliação de interface</w:t>
+            </w:r>
+          </w:p>
+          <w:p>
+            <w:pPr>
+              <w:pStyle w:val="Normal"/>
+              <w:widowControl w:val="false"/>
+              <w:rPr>
+                <w:sz w:val="12"/>
+                <w:szCs w:val="12"/>
+              </w:rPr>
+            </w:pPr>
+            <w:r>
+              <w:rPr>
+                <w:sz w:val="12"/>
+                <w:szCs w:val="12"/>
+              </w:rPr>
+            </w:r>
+          </w:p>
+        </w:tc>
+        <w:tc>
+          <w:tcPr>
+            <w:tcW w:w="2270" w:type="dxa"/>
+            <w:gridSpan w:val="3"/>
+            <w:tcBorders>
+              <w:top w:val="single" w:sz="2" w:space="0" w:color="000000"/>
+              <w:left w:val="single" w:sz="2" w:space="0" w:color="000000"/>
+              <w:bottom w:val="single" w:sz="2" w:space="0" w:color="000000"/>
+            </w:tcBorders>
+          </w:tcPr>
+          <w:p>
+            <w:pPr>
+              <w:pStyle w:val="Normal"/>
+              <w:widowControl w:val="false"/>
+              <w:bidi w:val="0"/>
+              <w:ind w:hanging="0"/>
+              <w:jc w:val="left"/>
+              <w:rPr>
+                <w:sz w:val="12"/>
+                <w:szCs w:val="12"/>
+              </w:rPr>
+            </w:pPr>
+            <w:r>
+              <w:rPr>
+                <w:rFonts w:ascii="Calibri" w:hAnsi="Calibri"/>
+                <w:b w:val="false"/>
+                <w:i w:val="false"/>
+                <w:strike w:val="false"/>
+                <w:dstrike w:val="false"/>
+                <w:outline w:val="false"/>
+                <w:shadow w:val="false"/>
+                <w:color w:val="000000"/>
+                <w:sz w:val="12"/>
+                <w:szCs w:val="12"/>
+                <w:u w:val="none"/>
+                <w:em w:val="none"/>
+              </w:rPr>
+              <w:t>Desenvolver um sistema de avaliação de interface de fácil utilização, rápido e com metologia amplamente aceita pelo mercado.</w:t>
+            </w:r>
+          </w:p>
+          <w:p>
+            <w:pPr>
+              <w:pStyle w:val="Normal"/>
+              <w:widowControl w:val="false"/>
+              <w:rPr>
+                <w:sz w:val="12"/>
+                <w:szCs w:val="12"/>
+              </w:rPr>
+            </w:pPr>
+            <w:r>
+              <w:rPr>
+                <w:sz w:val="12"/>
+                <w:szCs w:val="12"/>
+              </w:rPr>
+            </w:r>
+          </w:p>
+        </w:tc>
+        <w:tc>
+          <w:tcPr>
+            <w:tcW w:w="2268" w:type="dxa"/>
+            <w:gridSpan w:val="3"/>
+            <w:tcBorders>
+              <w:top w:val="single" w:sz="2" w:space="0" w:color="000000"/>
+              <w:left w:val="single" w:sz="2" w:space="0" w:color="000000"/>
+              <w:bottom w:val="single" w:sz="2" w:space="0" w:color="000000"/>
+              <w:right w:val="single" w:sz="2" w:space="0" w:color="000000"/>
+            </w:tcBorders>
+          </w:tcPr>
+          <w:p>
+            <w:pPr>
+              <w:pStyle w:val="Normal"/>
+              <w:widowControl w:val="false"/>
+              <w:bidi w:val="0"/>
+              <w:ind w:hanging="0"/>
+              <w:jc w:val="left"/>
+              <w:rPr>
+                <w:sz w:val="12"/>
+                <w:szCs w:val="12"/>
+              </w:rPr>
+            </w:pPr>
+            <w:r>
+              <w:rPr>
+                <w:rFonts w:ascii="Calibri" w:hAnsi="Calibri"/>
+                <w:b w:val="false"/>
+                <w:i w:val="false"/>
+                <w:strike w:val="false"/>
+                <w:dstrike w:val="false"/>
+                <w:outline w:val="false"/>
+                <w:shadow w:val="false"/>
+                <w:color w:val="000000"/>
+                <w:sz w:val="12"/>
+                <w:szCs w:val="12"/>
+                <w:u w:val="none"/>
+                <w:em w:val="none"/>
+              </w:rPr>
+              <w:t>Publicar o estudo realizado para avaliação de sistemas mobile</w:t>
+            </w:r>
+          </w:p>
+          <w:p>
+            <w:pPr>
+              <w:pStyle w:val="Normal"/>
+              <w:widowControl w:val="false"/>
+              <w:rPr>
+                <w:sz w:val="12"/>
+                <w:szCs w:val="12"/>
+              </w:rPr>
+            </w:pPr>
+            <w:r>
+              <w:rPr>
+                <w:sz w:val="12"/>
+                <w:szCs w:val="12"/>
+              </w:rPr>
+            </w:r>
+          </w:p>
+        </w:tc>
+      </w:tr>
+      <w:tr>
+        <w:trPr/>
+        <w:tc>
+          <w:tcPr>
+            <w:tcW w:w="1814" w:type="dxa"/>
+            <w:tcBorders>
+              <w:top w:val="single" w:sz="2" w:space="0" w:color="000000"/>
+              <w:left w:val="single" w:sz="2" w:space="0" w:color="000000"/>
+              <w:bottom w:val="single" w:sz="2" w:space="0" w:color="000000"/>
+            </w:tcBorders>
+          </w:tcPr>
+          <w:p>
+            <w:pPr>
+              <w:pStyle w:val="Normal"/>
+              <w:widowControl w:val="false"/>
+              <w:bidi w:val="0"/>
+              <w:ind w:hanging="0"/>
+              <w:jc w:val="left"/>
+              <w:rPr>
+                <w:b/>
+                <w:b/>
+                <w:bCs/>
+              </w:rPr>
+            </w:pPr>
+            <w:r>
+              <w:rPr>
+                <w:rFonts w:ascii="Calibri" w:hAnsi="Calibri"/>
+                <w:b/>
+                <w:bCs/>
+                <w:i w:val="false"/>
+                <w:strike w:val="false"/>
+                <w:dstrike w:val="false"/>
+                <w:outline w:val="false"/>
+                <w:shadow w:val="false"/>
+                <w:color w:val="000000"/>
+                <w:sz w:val="15"/>
+                <w:u w:val="none"/>
+                <w:em w:val="none"/>
+              </w:rPr>
+              <w:t>Positivo</w:t>
+            </w:r>
+          </w:p>
+          <w:p>
+            <w:pPr>
+              <w:pStyle w:val="Normal"/>
+              <w:widowControl w:val="false"/>
+              <w:bidi w:val="0"/>
+              <w:ind w:hanging="0"/>
+              <w:jc w:val="left"/>
+              <w:rPr>
+                <w:b/>
+                <w:b/>
+                <w:bCs/>
+              </w:rPr>
+            </w:pPr>
+            <w:r>
+              <w:rPr>
+                <w:rFonts w:ascii="Calibri" w:hAnsi="Calibri"/>
+                <w:b/>
+                <w:bCs/>
+                <w:i w:val="false"/>
+                <w:strike w:val="false"/>
+                <w:dstrike w:val="false"/>
+                <w:outline w:val="false"/>
+                <w:shadow w:val="false"/>
+                <w:color w:val="000000"/>
+                <w:sz w:val="15"/>
+                <w:u w:val="none"/>
+                <w:em w:val="none"/>
+              </w:rPr>
+              <w:t>Neutro</w:t>
+            </w:r>
+          </w:p>
+          <w:p>
+            <w:pPr>
+              <w:pStyle w:val="Normal"/>
+              <w:widowControl w:val="false"/>
+              <w:bidi w:val="0"/>
+              <w:ind w:hanging="0"/>
+              <w:jc w:val="left"/>
+              <w:rPr>
+                <w:b/>
+                <w:b/>
+                <w:bCs/>
+              </w:rPr>
+            </w:pPr>
+            <w:r>
+              <w:drawing>
+                <wp:anchor behindDoc="0" distT="0" distB="0" distL="0" distR="0" simplePos="0" locked="0" layoutInCell="0" allowOverlap="1" relativeHeight="4">
+                  <wp:simplePos x="0" y="0"/>
+                  <wp:positionH relativeFrom="column">
+                    <wp:posOffset>2713990</wp:posOffset>
+                  </wp:positionH>
+                  <wp:positionV relativeFrom="paragraph">
+                    <wp:posOffset>39370</wp:posOffset>
+                  </wp:positionV>
+                  <wp:extent cx="189865" cy="189865"/>
+                  <wp:effectExtent l="0" t="0" r="0" b="0"/>
+                  <wp:wrapSquare wrapText="largest"/>
+                  <wp:docPr id="2" name="Figura3" descr=""/>
+                  <wp:cNvGraphicFramePr>
+                    <a:graphicFrameLocks xmlns:a="http://schemas.openxmlformats.org/drawingml/2006/main" noChangeAspect="1"/>
+                  </wp:cNvGraphicFramePr>
+                  <a:graphic xmlns:a="http://schemas.openxmlformats.org/drawingml/2006/main">
+                    <a:graphicData uri="http://schemas.openxmlformats.org/drawingml/2006/picture">
+                      <pic:pic xmlns:pic="http://schemas.openxmlformats.org/drawingml/2006/picture">
+                        <pic:nvPicPr>
+                          <pic:cNvPr id="2" name="Figura3" descr=""/>
+                          <pic:cNvPicPr>
+                            <a:picLocks noChangeAspect="1" noChangeArrowheads="1"/>
+                          </pic:cNvPicPr>
+                        </pic:nvPicPr>
+                        <pic:blipFill>
+                          <a:blip r:embed="rId4"/>
+                          <a:stretch>
+                            <a:fillRect/>
+                          </a:stretch>
+                        </pic:blipFill>
+                        <pic:spPr bwMode="auto">
+                          <a:xfrm>
+                            <a:off x="0" y="0"/>
+                            <a:ext cx="189865" cy="189865"/>
+                          </a:xfrm>
+                          <a:prstGeom prst="rect">
+                            <a:avLst/>
+                          </a:prstGeom>
+                        </pic:spPr>
+                      </pic:pic>
+                    </a:graphicData>
+                  </a:graphic>
+                </wp:anchor>
+              </w:drawing>
+              <w:drawing>
+                <wp:anchor behindDoc="0" distT="0" distB="0" distL="0" distR="0" simplePos="0" locked="0" layoutInCell="0" allowOverlap="1" relativeHeight="5">
+                  <wp:simplePos x="0" y="0"/>
+                  <wp:positionH relativeFrom="column">
+                    <wp:posOffset>3856355</wp:posOffset>
+                  </wp:positionH>
+                  <wp:positionV relativeFrom="paragraph">
+                    <wp:posOffset>20320</wp:posOffset>
+                  </wp:positionV>
+                  <wp:extent cx="180975" cy="180975"/>
+                  <wp:effectExtent l="0" t="0" r="0" b="0"/>
+                  <wp:wrapSquare wrapText="largest"/>
+                  <wp:docPr id="3" name="Figura4" descr=""/>
+                  <wp:cNvGraphicFramePr>
+                    <a:graphicFrameLocks xmlns:a="http://schemas.openxmlformats.org/drawingml/2006/main" noChangeAspect="1"/>
+                  </wp:cNvGraphicFramePr>
+                  <a:graphic xmlns:a="http://schemas.openxmlformats.org/drawingml/2006/main">
+                    <a:graphicData uri="http://schemas.openxmlformats.org/drawingml/2006/picture">
+                      <pic:pic xmlns:pic="http://schemas.openxmlformats.org/drawingml/2006/picture">
+                        <pic:nvPicPr>
+                          <pic:cNvPr id="3" name="Figura4" descr=""/>
+                          <pic:cNvPicPr>
+                            <a:picLocks noChangeAspect="1" noChangeArrowheads="1"/>
+                          </pic:cNvPicPr>
+                        </pic:nvPicPr>
+                        <pic:blipFill>
+                          <a:blip r:embed="rId5"/>
+                          <a:stretch>
+                            <a:fillRect/>
+                          </a:stretch>
+                        </pic:blipFill>
+                        <pic:spPr bwMode="auto">
+                          <a:xfrm>
+                            <a:off x="0" y="0"/>
+                            <a:ext cx="180975" cy="180975"/>
+                          </a:xfrm>
+                          <a:prstGeom prst="rect">
+                            <a:avLst/>
+                          </a:prstGeom>
+                        </pic:spPr>
+                      </pic:pic>
+                    </a:graphicData>
+                  </a:graphic>
+                </wp:anchor>
+              </w:drawing>
+            </w:r>
+            <w:r>
+              <w:rPr>
+                <w:rFonts w:ascii="Calibri" w:hAnsi="Calibri"/>
+                <w:b/>
+                <w:bCs/>
+                <w:i w:val="false"/>
+                <w:strike w:val="false"/>
+                <w:dstrike w:val="false"/>
+                <w:outline w:val="false"/>
+                <w:shadow w:val="false"/>
+                <w:color w:val="000000"/>
+                <w:sz w:val="15"/>
+                <w:u w:val="none"/>
+                <w:em w:val="none"/>
+              </w:rPr>
+              <w:t>Negativo</w:t>
+            </w:r>
+          </w:p>
+        </w:tc>
+        <w:tc>
+          <w:tcPr>
+            <w:tcW w:w="1814" w:type="dxa"/>
+            <w:gridSpan w:val="3"/>
+            <w:tcBorders>
+              <w:top w:val="single" w:sz="2" w:space="0" w:color="000000"/>
+              <w:left w:val="single" w:sz="2" w:space="0" w:color="000000"/>
+              <w:bottom w:val="single" w:sz="2" w:space="0" w:color="000000"/>
+            </w:tcBorders>
+          </w:tcPr>
+          <w:p>
+            <w:pPr>
+              <w:pStyle w:val="Contedodatabela"/>
+              <w:widowControl w:val="false"/>
+              <w:rPr>
+                <w:color w:val="000000"/>
+              </w:rPr>
+            </w:pPr>
+            <w:r>
+              <w:rPr>
+                <w:color w:val="000000"/>
+              </w:rPr>
+              <w:drawing>
+                <wp:anchor behindDoc="0" distT="0" distB="0" distL="0" distR="0" simplePos="0" locked="0" layoutInCell="0" allowOverlap="1" relativeHeight="3">
+                  <wp:simplePos x="0" y="0"/>
+                  <wp:positionH relativeFrom="column">
+                    <wp:posOffset>436880</wp:posOffset>
+                  </wp:positionH>
+                  <wp:positionV relativeFrom="paragraph">
+                    <wp:posOffset>172720</wp:posOffset>
+                  </wp:positionV>
+                  <wp:extent cx="191135" cy="191135"/>
+                  <wp:effectExtent l="0" t="0" r="0" b="0"/>
+                  <wp:wrapSquare wrapText="largest"/>
+                  <wp:docPr id="4" name="Figura2" descr=""/>
+                  <wp:cNvGraphicFramePr>
+                    <a:graphicFrameLocks xmlns:a="http://schemas.openxmlformats.org/drawingml/2006/main" noChangeAspect="1"/>
+                  </wp:cNvGraphicFramePr>
+                  <a:graphic xmlns:a="http://schemas.openxmlformats.org/drawingml/2006/main">
+                    <a:graphicData uri="http://schemas.openxmlformats.org/drawingml/2006/picture">
+                      <pic:pic xmlns:pic="http://schemas.openxmlformats.org/drawingml/2006/picture">
+                        <pic:nvPicPr>
+                          <pic:cNvPr id="4" name="Figura2" descr=""/>
+                          <pic:cNvPicPr>
+                            <a:picLocks noChangeAspect="1" noChangeArrowheads="1"/>
+                          </pic:cNvPicPr>
+                        </pic:nvPicPr>
+                        <pic:blipFill>
+                          <a:blip r:embed="rId6"/>
+                          <a:stretch>
+                            <a:fillRect/>
+                          </a:stretch>
+                        </pic:blipFill>
+                        <pic:spPr bwMode="auto">
+                          <a:xfrm>
+                            <a:off x="0" y="0"/>
+                            <a:ext cx="191135" cy="191135"/>
+                          </a:xfrm>
+                          <a:prstGeom prst="rect">
+                            <a:avLst/>
+                          </a:prstGeom>
+                        </pic:spPr>
+                      </pic:pic>
+                    </a:graphicData>
+                  </a:graphic>
+                </wp:anchor>
+              </w:drawing>
+            </w:r>
+          </w:p>
+        </w:tc>
+        <w:tc>
+          <w:tcPr>
+            <w:tcW w:w="1814" w:type="dxa"/>
+            <w:gridSpan w:val="3"/>
+            <w:tcBorders>
+              <w:top w:val="single" w:sz="2" w:space="0" w:color="000000"/>
+              <w:left w:val="single" w:sz="2" w:space="0" w:color="000000"/>
+              <w:bottom w:val="single" w:sz="2" w:space="0" w:color="000000"/>
+            </w:tcBorders>
+          </w:tcPr>
+          <w:p>
+            <w:pPr>
+              <w:pStyle w:val="Contedodatabela"/>
+              <w:widowControl w:val="false"/>
+              <w:rPr/>
+            </w:pPr>
+            <w:r>
+              <w:rPr/>
+            </w:r>
+          </w:p>
+        </w:tc>
+        <w:tc>
+          <w:tcPr>
+            <w:tcW w:w="1814" w:type="dxa"/>
+            <w:gridSpan w:val="3"/>
+            <w:tcBorders>
+              <w:top w:val="single" w:sz="2" w:space="0" w:color="000000"/>
+              <w:left w:val="single" w:sz="2" w:space="0" w:color="000000"/>
+              <w:bottom w:val="single" w:sz="2" w:space="0" w:color="000000"/>
+            </w:tcBorders>
+          </w:tcPr>
+          <w:p>
+            <w:pPr>
+              <w:pStyle w:val="Contedodatabela"/>
+              <w:widowControl w:val="false"/>
+              <w:rPr/>
+            </w:pPr>
+            <w:r>
+              <w:rPr/>
+            </w:r>
+          </w:p>
+        </w:tc>
+        <w:tc>
+          <w:tcPr>
+            <w:tcW w:w="1815" w:type="dxa"/>
+            <w:tcBorders>
+              <w:top w:val="single" w:sz="2" w:space="0" w:color="000000"/>
+              <w:left w:val="single" w:sz="2" w:space="0" w:color="000000"/>
+              <w:bottom w:val="single" w:sz="2" w:space="0" w:color="000000"/>
+              <w:right w:val="single" w:sz="2" w:space="0" w:color="000000"/>
+            </w:tcBorders>
+          </w:tcPr>
+          <w:p>
+            <w:pPr>
+              <w:pStyle w:val="Contedodatabela"/>
+              <w:widowControl w:val="false"/>
+              <w:rPr/>
+            </w:pPr>
+            <w:r>
+              <w:rPr/>
+              <w:drawing>
+                <wp:anchor behindDoc="0" distT="0" distB="0" distL="0" distR="0" simplePos="0" locked="0" layoutInCell="0" allowOverlap="1" relativeHeight="6">
+                  <wp:simplePos x="0" y="0"/>
+                  <wp:positionH relativeFrom="column">
+                    <wp:align>center</wp:align>
+                  </wp:positionH>
+                  <wp:positionV relativeFrom="paragraph">
+                    <wp:posOffset>635</wp:posOffset>
+                  </wp:positionV>
+                  <wp:extent cx="175895" cy="175895"/>
+                  <wp:effectExtent l="0" t="0" r="0" b="0"/>
+                  <wp:wrapSquare wrapText="largest"/>
+                  <wp:docPr id="5" name="Figura5" descr=""/>
+                  <wp:cNvGraphicFramePr>
+                    <a:graphicFrameLocks xmlns:a="http://schemas.openxmlformats.org/drawingml/2006/main" noChangeAspect="1"/>
+                  </wp:cNvGraphicFramePr>
+                  <a:graphic xmlns:a="http://schemas.openxmlformats.org/drawingml/2006/main">
+                    <a:graphicData uri="http://schemas.openxmlformats.org/drawingml/2006/picture">
+                      <pic:pic xmlns:pic="http://schemas.openxmlformats.org/drawingml/2006/picture">
+                        <pic:nvPicPr>
+                          <pic:cNvPr id="5" name="Figura5" descr=""/>
+                          <pic:cNvPicPr>
+                            <a:picLocks noChangeAspect="1" noChangeArrowheads="1"/>
+                          </pic:cNvPicPr>
+                        </pic:nvPicPr>
+                        <pic:blipFill>
+                          <a:blip r:embed="rId7"/>
+                          <a:stretch>
+                            <a:fillRect/>
+                          </a:stretch>
+                        </pic:blipFill>
+                        <pic:spPr bwMode="auto">
+                          <a:xfrm>
+                            <a:off x="0" y="0"/>
+                            <a:ext cx="175895" cy="175895"/>
+                          </a:xfrm>
+                          <a:prstGeom prst="rect">
+                            <a:avLst/>
+                          </a:prstGeom>
+                        </pic:spPr>
+                      </pic:pic>
+                    </a:graphicData>
+                  </a:graphic>
+                </wp:anchor>
+              </w:drawing>
+            </w:r>
+          </w:p>
+        </w:tc>
+      </w:tr>
+    </w:tbl>
+    <w:p>
+      <w:pPr>
+        <w:pStyle w:val="Normal"/>
+        <w:ind w:hanging="0"/>
+        <w:rPr>
+          <w:b/>
+          <w:b/>
+          <w:bCs/>
+          <w:szCs w:val="24"/>
+        </w:rPr>
+      </w:pPr>
+      <w:r>
+        <w:rPr>
+          <w:b/>
+          <w:bCs/>
+          <w:szCs w:val="24"/>
+        </w:rPr>
       </w:r>
     </w:p>
     <w:p>
@@ -2529,13 +5058,9 @@
       </w:pPr>
       <w:r>
         <w:rPr>
-          <w:b/>
-          <w:bCs/>
           <w:color w:val="000000"/>
-          <w:szCs w:val="24"/>
           <w:shd w:fill="FFFF00" w:val="clear"/>
         </w:rPr>
-        <w:t>Assim que oGui mandar o material, criar a historia.</w:t>
       </w:r>
     </w:p>
     <w:p>
@@ -2635,6 +5160,1744 @@
         <w:ind w:hanging="0"/>
         <w:jc w:val="both"/>
         <w:rPr>
+          <w:b/>
+          <w:b/>
+          <w:bCs/>
+          <w:szCs w:val="24"/>
+        </w:rPr>
+      </w:pPr>
+      <w:r>
+        <w:rPr>
+          <w:b/>
+          <w:bCs/>
+          <w:color w:val="000000"/>
+          <w:szCs w:val="24"/>
+        </w:rPr>
+        <w:t>13 Rabiscoframe</w:t>
+      </w:r>
+    </w:p>
+    <w:p>
+      <w:pPr>
+        <w:pStyle w:val="Normal"/>
+        <w:ind w:hanging="0"/>
+        <w:jc w:val="both"/>
+        <w:rPr>
+          <w:b/>
+          <w:b/>
+          <w:bCs/>
+          <w:szCs w:val="24"/>
+        </w:rPr>
+      </w:pPr>
+      <w:r>
+        <w:rPr>
+          <w:b/>
+          <w:bCs/>
+          <w:szCs w:val="24"/>
+        </w:rPr>
+      </w:r>
+    </w:p>
+    <w:p>
+      <w:pPr>
+        <w:pStyle w:val="Normal"/>
+        <w:ind w:hanging="0"/>
+        <w:jc w:val="both"/>
+        <w:rPr>
+          <w:color w:val="000000"/>
+          <w:highlight w:val="none"/>
+          <w:shd w:fill="FFFF00" w:val="clear"/>
+        </w:rPr>
+      </w:pPr>
+      <w:r>
+        <w:rPr>
+          <w:color w:val="000000"/>
+          <w:shd w:fill="FFFF00" w:val="clear"/>
+        </w:rPr>
+      </w:r>
+    </w:p>
+    <w:p>
+      <w:pPr>
+        <w:pStyle w:val="Normal"/>
+        <w:ind w:hanging="0"/>
+        <w:jc w:val="both"/>
+        <w:rPr>
+          <w:color w:val="000000"/>
+          <w:highlight w:val="none"/>
+          <w:shd w:fill="FFFF00" w:val="clear"/>
+        </w:rPr>
+      </w:pPr>
+      <w:r>
+        <w:rPr>
+          <w:color w:val="000000"/>
+          <w:shd w:fill="FFFF00" w:val="clear"/>
+        </w:rPr>
+      </w:r>
+    </w:p>
+    <w:p>
+      <w:pPr>
+        <w:pStyle w:val="Normal"/>
+        <w:ind w:hanging="0"/>
+        <w:jc w:val="both"/>
+        <w:rPr>
+          <w:color w:val="000000"/>
+          <w:highlight w:val="none"/>
+          <w:shd w:fill="FFFF00" w:val="clear"/>
+        </w:rPr>
+      </w:pPr>
+      <w:r>
+        <w:rPr>
+          <w:color w:val="000000"/>
+          <w:shd w:fill="FFFF00" w:val="clear"/>
+        </w:rPr>
+      </w:r>
+    </w:p>
+    <w:p>
+      <w:pPr>
+        <w:pStyle w:val="Normal"/>
+        <w:ind w:hanging="0"/>
+        <w:jc w:val="both"/>
+        <w:rPr>
+          <w:color w:val="000000"/>
+          <w:highlight w:val="none"/>
+          <w:shd w:fill="FFFF00" w:val="clear"/>
+        </w:rPr>
+      </w:pPr>
+      <w:r>
+        <w:rPr>
+          <w:color w:val="000000"/>
+          <w:shd w:fill="FFFF00" w:val="clear"/>
+        </w:rPr>
+      </w:r>
+    </w:p>
+    <w:p>
+      <w:pPr>
+        <w:pStyle w:val="Normal"/>
+        <w:ind w:hanging="0"/>
+        <w:jc w:val="both"/>
+        <w:rPr>
+          <w:color w:val="000000"/>
+          <w:highlight w:val="none"/>
+          <w:shd w:fill="FFFF00" w:val="clear"/>
+        </w:rPr>
+      </w:pPr>
+      <w:r>
+        <w:rPr>
+          <w:color w:val="000000"/>
+          <w:shd w:fill="FFFF00" w:val="clear"/>
+        </w:rPr>
+        <mc:AlternateContent>
+          <mc:Choice Requires="wps">
+            <w:drawing>
+              <wp:anchor behindDoc="0" distT="0" distB="0" distL="0" distR="0" simplePos="0" locked="0" layoutInCell="0" allowOverlap="1" relativeHeight="12">
+                <wp:simplePos x="0" y="0"/>
+                <wp:positionH relativeFrom="column">
+                  <wp:posOffset>1235710</wp:posOffset>
+                </wp:positionH>
+                <wp:positionV relativeFrom="paragraph">
+                  <wp:posOffset>-296545</wp:posOffset>
+                </wp:positionV>
+                <wp:extent cx="3221355" cy="4053205"/>
+                <wp:effectExtent l="0" t="0" r="0" b="0"/>
+                <wp:wrapSquare wrapText="largest"/>
+                <wp:docPr id="6" name="Figura 1"/>
+                <a:graphic xmlns:a="http://schemas.openxmlformats.org/drawingml/2006/main">
+                  <a:graphicData uri="http://schemas.openxmlformats.org/drawingml/2006/picture">
+                    <pic:pic xmlns:pic="http://schemas.openxmlformats.org/drawingml/2006/picture">
+                      <pic:nvPicPr>
+                        <pic:cNvPr id="0" name="Figura 1" descr=""/>
+                        <pic:cNvPicPr/>
+                      </pic:nvPicPr>
+                      <pic:blipFill>
+                        <a:blip r:embed="rId8"/>
+                        <a:stretch/>
+                      </pic:blipFill>
+                      <pic:spPr>
+                        <a:xfrm rot="16200000">
+                          <a:off x="0" y="0"/>
+                          <a:ext cx="3220560" cy="4052520"/>
+                        </a:xfrm>
+                        <a:prstGeom prst="rect">
+                          <a:avLst/>
+                        </a:prstGeom>
+                        <a:ln w="0">
+                          <a:noFill/>
+                        </a:ln>
+                      </pic:spPr>
+                    </pic:pic>
+                  </a:graphicData>
+                </a:graphic>
+              </wp:anchor>
+            </w:drawing>
+          </mc:Choice>
+          <mc:Fallback>
+            <w:pict>
+              <v:shapetype id="_x0000_t75" coordsize="21600,21600" o:spt="75" o:preferrelative="t" path="m@4@5l@4@11@9@11@9@5xe" filled="f" stroked="f">
+                <v:stroke joinstyle="miter"/>
+                <v:formulas>
+                  <v:f eqn="if lineDrawn pixelLineWidth 0"/>
+                  <v:f eqn="sum @0 1 0"/>
+                  <v:f eqn="sum 0 0 @1"/>
+                  <v:f eqn="prod @2 1 2"/>
+                  <v:f eqn="prod @3 21600 pixelWidth"/>
+                  <v:f eqn="prod @3 21600 pixelHeight"/>
+                  <v:f eqn="sum @0 0 1"/>
+                  <v:f eqn="prod @6 1 2"/>
+                  <v:f eqn="prod @7 21600 pixelWidth"/>
+                  <v:f eqn="sum @8 21600 0"/>
+                  <v:f eqn="prod @7 21600 pixelHeight"/>
+                  <v:f eqn="sum @10 21600 0"/>
+                </v:formulas>
+                <v:path o:extrusionok="f" gradientshapeok="t" o:connecttype="rect"/>
+                <o:lock v:ext="edit" aspectratio="t"/>
+              </v:shapetype>
+              <v:shape id="shape_0" ID="Figura 1" stroked="f" o:allowincell="f" style="position:absolute;margin-left:97.3pt;margin-top:-23.35pt;width:253.55pt;height:319.05pt;mso-wrap-style:none;v-text-anchor:middle;rotation:270" type="_x0000_t75">
+                <v:imagedata r:id="rId8" o:detectmouseclick="t"/>
+                <v:stroke color="#3465a4" joinstyle="round" endcap="flat"/>
+                <w10:wrap type="square" side="largest"/>
+              </v:shape>
+            </w:pict>
+          </mc:Fallback>
+        </mc:AlternateContent>
+      </w:r>
+    </w:p>
+    <w:p>
+      <w:pPr>
+        <w:pStyle w:val="Normal"/>
+        <w:ind w:hanging="0"/>
+        <w:jc w:val="both"/>
+        <w:rPr>
+          <w:b/>
+          <w:b/>
+          <w:bCs/>
+          <w:szCs w:val="24"/>
+        </w:rPr>
+      </w:pPr>
+      <w:r>
+        <w:rPr>
+          <w:b/>
+          <w:bCs/>
+          <w:szCs w:val="24"/>
+        </w:rPr>
+      </w:r>
+    </w:p>
+    <w:p>
+      <w:pPr>
+        <w:pStyle w:val="Normal"/>
+        <w:ind w:hanging="0"/>
+        <w:jc w:val="both"/>
+        <w:rPr>
+          <w:b/>
+          <w:b/>
+          <w:bCs/>
+          <w:szCs w:val="24"/>
+        </w:rPr>
+      </w:pPr>
+      <w:r>
+        <w:rPr>
+          <w:b/>
+          <w:bCs/>
+          <w:szCs w:val="24"/>
+        </w:rPr>
+      </w:r>
+    </w:p>
+    <w:p>
+      <w:pPr>
+        <w:pStyle w:val="Normal"/>
+        <w:ind w:hanging="0"/>
+        <w:jc w:val="both"/>
+        <w:rPr>
+          <w:b/>
+          <w:b/>
+          <w:bCs/>
+          <w:szCs w:val="24"/>
+        </w:rPr>
+      </w:pPr>
+      <w:r>
+        <w:rPr>
+          <w:b/>
+          <w:bCs/>
+          <w:szCs w:val="24"/>
+        </w:rPr>
+      </w:r>
+    </w:p>
+    <w:p>
+      <w:pPr>
+        <w:pStyle w:val="Normal"/>
+        <w:ind w:hanging="0"/>
+        <w:jc w:val="both"/>
+        <w:rPr>
+          <w:b/>
+          <w:b/>
+          <w:bCs/>
+          <w:szCs w:val="24"/>
+        </w:rPr>
+      </w:pPr>
+      <w:r>
+        <w:rPr>
+          <w:b/>
+          <w:bCs/>
+          <w:szCs w:val="24"/>
+        </w:rPr>
+      </w:r>
+    </w:p>
+    <w:p>
+      <w:pPr>
+        <w:pStyle w:val="Normal"/>
+        <w:ind w:hanging="0"/>
+        <w:jc w:val="both"/>
+        <w:rPr>
+          <w:b/>
+          <w:b/>
+          <w:bCs/>
+          <w:szCs w:val="24"/>
+        </w:rPr>
+      </w:pPr>
+      <w:r>
+        <w:rPr>
+          <w:b/>
+          <w:bCs/>
+          <w:szCs w:val="24"/>
+        </w:rPr>
+      </w:r>
+    </w:p>
+    <w:p>
+      <w:pPr>
+        <w:pStyle w:val="Normal"/>
+        <w:ind w:hanging="0"/>
+        <w:jc w:val="both"/>
+        <w:rPr>
+          <w:b/>
+          <w:b/>
+          <w:bCs/>
+          <w:szCs w:val="24"/>
+        </w:rPr>
+      </w:pPr>
+      <w:r>
+        <w:rPr>
+          <w:b/>
+          <w:bCs/>
+          <w:szCs w:val="24"/>
+        </w:rPr>
+      </w:r>
+    </w:p>
+    <w:p>
+      <w:pPr>
+        <w:pStyle w:val="Normal"/>
+        <w:ind w:hanging="0"/>
+        <w:jc w:val="both"/>
+        <w:rPr>
+          <w:b/>
+          <w:b/>
+          <w:bCs/>
+          <w:szCs w:val="24"/>
+        </w:rPr>
+      </w:pPr>
+      <w:r>
+        <w:rPr>
+          <w:b/>
+          <w:bCs/>
+          <w:szCs w:val="24"/>
+        </w:rPr>
+      </w:r>
+    </w:p>
+    <w:p>
+      <w:pPr>
+        <w:pStyle w:val="Normal"/>
+        <w:ind w:hanging="0"/>
+        <w:jc w:val="both"/>
+        <w:rPr>
+          <w:b/>
+          <w:b/>
+          <w:bCs/>
+          <w:szCs w:val="24"/>
+        </w:rPr>
+      </w:pPr>
+      <w:r>
+        <w:rPr>
+          <w:b/>
+          <w:bCs/>
+          <w:szCs w:val="24"/>
+        </w:rPr>
+      </w:r>
+    </w:p>
+    <w:p>
+      <w:pPr>
+        <w:pStyle w:val="Normal"/>
+        <w:ind w:hanging="0"/>
+        <w:jc w:val="both"/>
+        <w:rPr>
+          <w:b/>
+          <w:b/>
+          <w:bCs/>
+          <w:szCs w:val="24"/>
+        </w:rPr>
+      </w:pPr>
+      <w:r>
+        <w:rPr>
+          <w:b/>
+          <w:bCs/>
+          <w:szCs w:val="24"/>
+        </w:rPr>
+      </w:r>
+    </w:p>
+    <w:p>
+      <w:pPr>
+        <w:pStyle w:val="Normal"/>
+        <w:ind w:hanging="0"/>
+        <w:jc w:val="both"/>
+        <w:rPr>
+          <w:b/>
+          <w:b/>
+          <w:bCs/>
+          <w:szCs w:val="24"/>
+        </w:rPr>
+      </w:pPr>
+      <w:r>
+        <w:rPr>
+          <w:b/>
+          <w:bCs/>
+          <w:szCs w:val="24"/>
+        </w:rPr>
+      </w:r>
+    </w:p>
+    <w:p>
+      <w:pPr>
+        <w:pStyle w:val="Normal"/>
+        <w:ind w:hanging="0"/>
+        <w:jc w:val="both"/>
+        <w:rPr>
+          <w:b/>
+          <w:b/>
+          <w:bCs/>
+          <w:szCs w:val="24"/>
+        </w:rPr>
+      </w:pPr>
+      <w:r>
+        <w:rPr>
+          <w:b/>
+          <w:bCs/>
+          <w:szCs w:val="24"/>
+        </w:rPr>
+      </w:r>
+    </w:p>
+    <w:p>
+      <w:pPr>
+        <w:pStyle w:val="Normal"/>
+        <w:ind w:hanging="0"/>
+        <w:jc w:val="both"/>
+        <w:rPr>
+          <w:b/>
+          <w:b/>
+          <w:bCs/>
+          <w:szCs w:val="24"/>
+        </w:rPr>
+      </w:pPr>
+      <w:r>
+        <w:rPr>
+          <w:b/>
+          <w:bCs/>
+          <w:szCs w:val="24"/>
+        </w:rPr>
+      </w:r>
+    </w:p>
+    <w:p>
+      <w:pPr>
+        <w:pStyle w:val="Normal"/>
+        <w:ind w:hanging="0"/>
+        <w:jc w:val="both"/>
+        <w:rPr>
+          <w:b/>
+          <w:b/>
+          <w:bCs/>
+          <w:szCs w:val="24"/>
+        </w:rPr>
+      </w:pPr>
+      <w:r>
+        <w:rPr>
+          <w:b/>
+          <w:bCs/>
+          <w:szCs w:val="24"/>
+        </w:rPr>
+      </w:r>
+    </w:p>
+    <w:p>
+      <w:pPr>
+        <w:pStyle w:val="Normal"/>
+        <w:ind w:hanging="0"/>
+        <w:jc w:val="both"/>
+        <w:rPr>
+          <w:b/>
+          <w:b/>
+          <w:bCs/>
+          <w:szCs w:val="24"/>
+        </w:rPr>
+      </w:pPr>
+      <w:r>
+        <w:rPr>
+          <w:b/>
+          <w:bCs/>
+          <w:szCs w:val="24"/>
+        </w:rPr>
+      </w:r>
+    </w:p>
+    <w:p>
+      <w:pPr>
+        <w:pStyle w:val="Normal"/>
+        <w:ind w:hanging="0"/>
+        <w:jc w:val="both"/>
+        <w:rPr>
+          <w:b/>
+          <w:b/>
+          <w:bCs/>
+          <w:szCs w:val="24"/>
+        </w:rPr>
+      </w:pPr>
+      <w:r>
+        <w:rPr>
+          <w:b/>
+          <w:bCs/>
+          <w:szCs w:val="24"/>
+        </w:rPr>
+        <mc:AlternateContent>
+          <mc:Choice Requires="wps">
+            <w:drawing>
+              <wp:anchor behindDoc="0" distT="0" distB="0" distL="0" distR="0" simplePos="0" locked="0" layoutInCell="0" allowOverlap="1" relativeHeight="7">
+                <wp:simplePos x="0" y="0"/>
+                <wp:positionH relativeFrom="column">
+                  <wp:posOffset>489585</wp:posOffset>
+                </wp:positionH>
+                <wp:positionV relativeFrom="paragraph">
+                  <wp:posOffset>222250</wp:posOffset>
+                </wp:positionV>
+                <wp:extent cx="4603115" cy="4011295"/>
+                <wp:effectExtent l="0" t="0" r="0" b="0"/>
+                <wp:wrapSquare wrapText="largest"/>
+                <wp:docPr id="7" name="Figura7"/>
+                <a:graphic xmlns:a="http://schemas.openxmlformats.org/drawingml/2006/main">
+                  <a:graphicData uri="http://schemas.openxmlformats.org/drawingml/2006/picture">
+                    <pic:pic xmlns:pic="http://schemas.openxmlformats.org/drawingml/2006/picture">
+                      <pic:nvPicPr>
+                        <pic:cNvPr id="1" name="Figura7" descr=""/>
+                        <pic:cNvPicPr/>
+                      </pic:nvPicPr>
+                      <pic:blipFill>
+                        <a:blip r:embed="rId9"/>
+                        <a:stretch/>
+                      </pic:blipFill>
+                      <pic:spPr>
+                        <a:xfrm rot="16200000">
+                          <a:off x="0" y="0"/>
+                          <a:ext cx="4602600" cy="4010760"/>
+                        </a:xfrm>
+                        <a:prstGeom prst="rect">
+                          <a:avLst/>
+                        </a:prstGeom>
+                        <a:ln w="0">
+                          <a:noFill/>
+                        </a:ln>
+                      </pic:spPr>
+                    </pic:pic>
+                  </a:graphicData>
+                </a:graphic>
+              </wp:anchor>
+            </w:drawing>
+          </mc:Choice>
+          <mc:Fallback>
+            <w:pict>
+              <v:shape id="shape_0" ID="Figura7" stroked="f" o:allowincell="f" style="position:absolute;margin-left:38.6pt;margin-top:17.5pt;width:362.35pt;height:315.75pt;mso-wrap-style:none;v-text-anchor:middle;rotation:270" type="_x0000_t75">
+                <v:imagedata r:id="rId9" o:detectmouseclick="t"/>
+                <v:stroke color="#3465a4" joinstyle="round" endcap="flat"/>
+                <w10:wrap type="square" side="largest"/>
+              </v:shape>
+            </w:pict>
+          </mc:Fallback>
+        </mc:AlternateContent>
+      </w:r>
+    </w:p>
+    <w:p>
+      <w:pPr>
+        <w:pStyle w:val="Normal"/>
+        <w:ind w:hanging="0"/>
+        <w:jc w:val="both"/>
+        <w:rPr>
+          <w:b/>
+          <w:b/>
+          <w:bCs/>
+          <w:szCs w:val="24"/>
+        </w:rPr>
+      </w:pPr>
+      <w:r>
+        <w:rPr>
+          <w:b/>
+          <w:bCs/>
+          <w:szCs w:val="24"/>
+        </w:rPr>
+      </w:r>
+    </w:p>
+    <w:p>
+      <w:pPr>
+        <w:pStyle w:val="Normal"/>
+        <w:ind w:hanging="0"/>
+        <w:jc w:val="both"/>
+        <w:rPr>
+          <w:b/>
+          <w:b/>
+          <w:bCs/>
+          <w:szCs w:val="24"/>
+        </w:rPr>
+      </w:pPr>
+      <w:r>
+        <w:rPr>
+          <w:b/>
+          <w:bCs/>
+          <w:szCs w:val="24"/>
+        </w:rPr>
+      </w:r>
+    </w:p>
+    <w:p>
+      <w:pPr>
+        <w:pStyle w:val="Normal"/>
+        <w:ind w:hanging="0"/>
+        <w:jc w:val="both"/>
+        <w:rPr>
+          <w:b/>
+          <w:b/>
+          <w:bCs/>
+          <w:szCs w:val="24"/>
+        </w:rPr>
+      </w:pPr>
+      <w:r>
+        <w:rPr>
+          <w:b/>
+          <w:bCs/>
+          <w:szCs w:val="24"/>
+        </w:rPr>
+      </w:r>
+    </w:p>
+    <w:p>
+      <w:pPr>
+        <w:pStyle w:val="Normal"/>
+        <w:ind w:hanging="0"/>
+        <w:jc w:val="both"/>
+        <w:rPr>
+          <w:b/>
+          <w:b/>
+          <w:bCs/>
+          <w:szCs w:val="24"/>
+        </w:rPr>
+      </w:pPr>
+      <w:r>
+        <w:rPr>
+          <w:b/>
+          <w:bCs/>
+          <w:szCs w:val="24"/>
+        </w:rPr>
+      </w:r>
+    </w:p>
+    <w:p>
+      <w:pPr>
+        <w:pStyle w:val="Normal"/>
+        <w:ind w:hanging="0"/>
+        <w:jc w:val="both"/>
+        <w:rPr>
+          <w:b/>
+          <w:b/>
+          <w:bCs/>
+          <w:szCs w:val="24"/>
+        </w:rPr>
+      </w:pPr>
+      <w:r>
+        <w:rPr>
+          <w:b/>
+          <w:bCs/>
+          <w:szCs w:val="24"/>
+        </w:rPr>
+      </w:r>
+    </w:p>
+    <w:p>
+      <w:pPr>
+        <w:pStyle w:val="Normal"/>
+        <w:ind w:hanging="0"/>
+        <w:jc w:val="both"/>
+        <w:rPr>
+          <w:b/>
+          <w:b/>
+          <w:bCs/>
+          <w:szCs w:val="24"/>
+        </w:rPr>
+      </w:pPr>
+      <w:r>
+        <w:rPr>
+          <w:b/>
+          <w:bCs/>
+          <w:szCs w:val="24"/>
+        </w:rPr>
+      </w:r>
+    </w:p>
+    <w:p>
+      <w:pPr>
+        <w:pStyle w:val="Normal"/>
+        <w:ind w:hanging="0"/>
+        <w:jc w:val="both"/>
+        <w:rPr>
+          <w:b/>
+          <w:b/>
+          <w:bCs/>
+          <w:szCs w:val="24"/>
+        </w:rPr>
+      </w:pPr>
+      <w:r>
+        <w:rPr>
+          <w:b/>
+          <w:bCs/>
+          <w:szCs w:val="24"/>
+        </w:rPr>
+      </w:r>
+    </w:p>
+    <w:p>
+      <w:pPr>
+        <w:pStyle w:val="Normal"/>
+        <w:ind w:hanging="0"/>
+        <w:jc w:val="both"/>
+        <w:rPr>
+          <w:b/>
+          <w:b/>
+          <w:bCs/>
+          <w:szCs w:val="24"/>
+        </w:rPr>
+      </w:pPr>
+      <w:r>
+        <w:rPr>
+          <w:b/>
+          <w:bCs/>
+          <w:szCs w:val="24"/>
+        </w:rPr>
+      </w:r>
+    </w:p>
+    <w:p>
+      <w:pPr>
+        <w:pStyle w:val="Normal"/>
+        <w:ind w:hanging="0"/>
+        <w:jc w:val="both"/>
+        <w:rPr>
+          <w:b/>
+          <w:b/>
+          <w:bCs/>
+          <w:szCs w:val="24"/>
+        </w:rPr>
+      </w:pPr>
+      <w:r>
+        <w:rPr>
+          <w:b/>
+          <w:bCs/>
+          <w:szCs w:val="24"/>
+        </w:rPr>
+      </w:r>
+    </w:p>
+    <w:p>
+      <w:pPr>
+        <w:pStyle w:val="Normal"/>
+        <w:ind w:hanging="0"/>
+        <w:jc w:val="both"/>
+        <w:rPr>
+          <w:b/>
+          <w:b/>
+          <w:bCs/>
+          <w:szCs w:val="24"/>
+        </w:rPr>
+      </w:pPr>
+      <w:r>
+        <w:rPr>
+          <w:b/>
+          <w:bCs/>
+          <w:szCs w:val="24"/>
+        </w:rPr>
+      </w:r>
+    </w:p>
+    <w:p>
+      <w:pPr>
+        <w:pStyle w:val="Normal"/>
+        <w:ind w:hanging="0"/>
+        <w:jc w:val="both"/>
+        <w:rPr>
+          <w:b/>
+          <w:b/>
+          <w:bCs/>
+          <w:szCs w:val="24"/>
+        </w:rPr>
+      </w:pPr>
+      <w:r>
+        <w:rPr>
+          <w:b/>
+          <w:bCs/>
+          <w:szCs w:val="24"/>
+        </w:rPr>
+      </w:r>
+    </w:p>
+    <w:p>
+      <w:pPr>
+        <w:pStyle w:val="Normal"/>
+        <w:ind w:hanging="0"/>
+        <w:jc w:val="both"/>
+        <w:rPr>
+          <w:b/>
+          <w:b/>
+          <w:bCs/>
+          <w:szCs w:val="24"/>
+        </w:rPr>
+      </w:pPr>
+      <w:r>
+        <w:rPr>
+          <w:b/>
+          <w:bCs/>
+          <w:szCs w:val="24"/>
+        </w:rPr>
+      </w:r>
+    </w:p>
+    <w:p>
+      <w:pPr>
+        <w:pStyle w:val="Normal"/>
+        <w:ind w:hanging="0"/>
+        <w:jc w:val="both"/>
+        <w:rPr>
+          <w:b/>
+          <w:b/>
+          <w:bCs/>
+          <w:szCs w:val="24"/>
+        </w:rPr>
+      </w:pPr>
+      <w:r>
+        <w:rPr>
+          <w:b/>
+          <w:bCs/>
+          <w:szCs w:val="24"/>
+        </w:rPr>
+      </w:r>
+    </w:p>
+    <w:p>
+      <w:pPr>
+        <w:pStyle w:val="Normal"/>
+        <w:ind w:hanging="0"/>
+        <w:jc w:val="both"/>
+        <w:rPr>
+          <w:b/>
+          <w:b/>
+          <w:bCs/>
+          <w:szCs w:val="24"/>
+        </w:rPr>
+      </w:pPr>
+      <w:r>
+        <w:rPr>
+          <w:b/>
+          <w:bCs/>
+          <w:szCs w:val="24"/>
+        </w:rPr>
+      </w:r>
+    </w:p>
+    <w:p>
+      <w:pPr>
+        <w:pStyle w:val="Normal"/>
+        <w:ind w:hanging="0"/>
+        <w:jc w:val="both"/>
+        <w:rPr>
+          <w:b/>
+          <w:b/>
+          <w:bCs/>
+          <w:szCs w:val="24"/>
+        </w:rPr>
+      </w:pPr>
+      <w:r>
+        <w:rPr>
+          <w:b/>
+          <w:bCs/>
+          <w:szCs w:val="24"/>
+        </w:rPr>
+      </w:r>
+    </w:p>
+    <w:p>
+      <w:pPr>
+        <w:pStyle w:val="Normal"/>
+        <w:ind w:hanging="0"/>
+        <w:jc w:val="both"/>
+        <w:rPr>
+          <w:b/>
+          <w:b/>
+          <w:bCs/>
+          <w:szCs w:val="24"/>
+        </w:rPr>
+      </w:pPr>
+      <w:r>
+        <w:rPr>
+          <w:b/>
+          <w:bCs/>
+          <w:szCs w:val="24"/>
+        </w:rPr>
+      </w:r>
+    </w:p>
+    <w:p>
+      <w:pPr>
+        <w:pStyle w:val="Normal"/>
+        <w:ind w:hanging="0"/>
+        <w:jc w:val="both"/>
+        <w:rPr>
+          <w:b/>
+          <w:b/>
+          <w:bCs/>
+          <w:szCs w:val="24"/>
+        </w:rPr>
+      </w:pPr>
+      <w:r>
+        <w:rPr>
+          <w:b/>
+          <w:bCs/>
+          <w:szCs w:val="24"/>
+        </w:rPr>
+      </w:r>
+    </w:p>
+    <w:p>
+      <w:pPr>
+        <w:pStyle w:val="Normal"/>
+        <w:ind w:hanging="0"/>
+        <w:jc w:val="both"/>
+        <w:rPr>
+          <w:b/>
+          <w:b/>
+          <w:bCs/>
+          <w:szCs w:val="24"/>
+        </w:rPr>
+      </w:pPr>
+      <w:r>
+        <w:rPr>
+          <w:b/>
+          <w:bCs/>
+          <w:szCs w:val="24"/>
+        </w:rPr>
+        <mc:AlternateContent>
+          <mc:Choice Requires="wps">
+            <w:drawing>
+              <wp:anchor behindDoc="0" distT="0" distB="0" distL="0" distR="0" simplePos="0" locked="0" layoutInCell="0" allowOverlap="1" relativeHeight="8">
+                <wp:simplePos x="0" y="0"/>
+                <wp:positionH relativeFrom="column">
+                  <wp:posOffset>-4780280</wp:posOffset>
+                </wp:positionH>
+                <wp:positionV relativeFrom="paragraph">
+                  <wp:posOffset>1426845</wp:posOffset>
+                </wp:positionV>
+                <wp:extent cx="4431665" cy="4995545"/>
+                <wp:effectExtent l="0" t="0" r="0" b="0"/>
+                <wp:wrapSquare wrapText="largest"/>
+                <wp:docPr id="8" name="Figura8"/>
+                <a:graphic xmlns:a="http://schemas.openxmlformats.org/drawingml/2006/main">
+                  <a:graphicData uri="http://schemas.openxmlformats.org/drawingml/2006/picture">
+                    <pic:pic xmlns:pic="http://schemas.openxmlformats.org/drawingml/2006/picture">
+                      <pic:nvPicPr>
+                        <pic:cNvPr id="2" name="Figura8" descr=""/>
+                        <pic:cNvPicPr/>
+                      </pic:nvPicPr>
+                      <pic:blipFill>
+                        <a:blip r:embed="rId10"/>
+                        <a:stretch/>
+                      </pic:blipFill>
+                      <pic:spPr>
+                        <a:xfrm rot="16200000">
+                          <a:off x="0" y="0"/>
+                          <a:ext cx="4430880" cy="4995000"/>
+                        </a:xfrm>
+                        <a:prstGeom prst="rect">
+                          <a:avLst/>
+                        </a:prstGeom>
+                        <a:ln w="0">
+                          <a:noFill/>
+                        </a:ln>
+                      </pic:spPr>
+                    </pic:pic>
+                  </a:graphicData>
+                </a:graphic>
+              </wp:anchor>
+            </w:drawing>
+          </mc:Choice>
+          <mc:Fallback>
+            <w:pict>
+              <v:shape id="shape_0" ID="Figura8" stroked="f" o:allowincell="f" style="position:absolute;margin-left:-376.45pt;margin-top:112.4pt;width:348.85pt;height:393.25pt;mso-wrap-style:none;v-text-anchor:middle;rotation:270" type="_x0000_t75">
+                <v:imagedata r:id="rId10" o:detectmouseclick="t"/>
+                <v:stroke color="#3465a4" joinstyle="round" endcap="flat"/>
+                <w10:wrap type="square" side="largest"/>
+              </v:shape>
+            </w:pict>
+          </mc:Fallback>
+        </mc:AlternateContent>
+      </w:r>
+    </w:p>
+    <w:p>
+      <w:pPr>
+        <w:pStyle w:val="Normal"/>
+        <w:ind w:hanging="0"/>
+        <w:jc w:val="both"/>
+        <w:rPr>
+          <w:b/>
+          <w:b/>
+          <w:bCs/>
+          <w:szCs w:val="24"/>
+        </w:rPr>
+      </w:pPr>
+      <w:r>
+        <w:rPr>
+          <w:b/>
+          <w:bCs/>
+          <w:szCs w:val="24"/>
+        </w:rPr>
+      </w:r>
+    </w:p>
+    <w:p>
+      <w:pPr>
+        <w:pStyle w:val="Normal"/>
+        <w:ind w:hanging="0"/>
+        <w:jc w:val="both"/>
+        <w:rPr>
+          <w:b/>
+          <w:b/>
+          <w:bCs/>
+          <w:szCs w:val="24"/>
+        </w:rPr>
+      </w:pPr>
+      <w:r>
+        <w:rPr>
+          <w:b/>
+          <w:bCs/>
+          <w:szCs w:val="24"/>
+        </w:rPr>
+      </w:r>
+    </w:p>
+    <w:p>
+      <w:pPr>
+        <w:pStyle w:val="Normal"/>
+        <w:ind w:hanging="0"/>
+        <w:jc w:val="both"/>
+        <w:rPr>
+          <w:b/>
+          <w:b/>
+          <w:bCs/>
+          <w:szCs w:val="24"/>
+        </w:rPr>
+      </w:pPr>
+      <w:r>
+        <w:rPr>
+          <w:b/>
+          <w:bCs/>
+          <w:szCs w:val="24"/>
+        </w:rPr>
+      </w:r>
+    </w:p>
+    <w:p>
+      <w:pPr>
+        <w:pStyle w:val="Normal"/>
+        <w:ind w:hanging="0"/>
+        <w:jc w:val="both"/>
+        <w:rPr>
+          <w:b/>
+          <w:b/>
+          <w:bCs/>
+          <w:szCs w:val="24"/>
+        </w:rPr>
+      </w:pPr>
+      <w:r>
+        <w:rPr>
+          <w:b/>
+          <w:bCs/>
+          <w:szCs w:val="24"/>
+        </w:rPr>
+        <mc:AlternateContent>
+          <mc:Choice Requires="wps">
+            <w:drawing>
+              <wp:anchor behindDoc="0" distT="0" distB="0" distL="0" distR="0" simplePos="0" locked="0" layoutInCell="0" allowOverlap="1" relativeHeight="13">
+                <wp:simplePos x="0" y="0"/>
+                <wp:positionH relativeFrom="column">
+                  <wp:posOffset>1316990</wp:posOffset>
+                </wp:positionH>
+                <wp:positionV relativeFrom="paragraph">
+                  <wp:posOffset>-368935</wp:posOffset>
+                </wp:positionV>
+                <wp:extent cx="3727450" cy="4545330"/>
+                <wp:effectExtent l="0" t="0" r="0" b="0"/>
+                <wp:wrapSquare wrapText="largest"/>
+                <wp:docPr id="9" name="Figura6"/>
+                <a:graphic xmlns:a="http://schemas.openxmlformats.org/drawingml/2006/main">
+                  <a:graphicData uri="http://schemas.openxmlformats.org/drawingml/2006/picture">
+                    <pic:pic xmlns:pic="http://schemas.openxmlformats.org/drawingml/2006/picture">
+                      <pic:nvPicPr>
+                        <pic:cNvPr id="3" name="Figura6" descr=""/>
+                        <pic:cNvPicPr/>
+                      </pic:nvPicPr>
+                      <pic:blipFill>
+                        <a:blip r:embed="rId11"/>
+                        <a:stretch/>
+                      </pic:blipFill>
+                      <pic:spPr>
+                        <a:xfrm rot="16200000">
+                          <a:off x="0" y="0"/>
+                          <a:ext cx="3726720" cy="4544640"/>
+                        </a:xfrm>
+                        <a:prstGeom prst="rect">
+                          <a:avLst/>
+                        </a:prstGeom>
+                        <a:ln w="0">
+                          <a:noFill/>
+                        </a:ln>
+                      </pic:spPr>
+                    </pic:pic>
+                  </a:graphicData>
+                </a:graphic>
+              </wp:anchor>
+            </w:drawing>
+          </mc:Choice>
+          <mc:Fallback>
+            <w:pict>
+              <v:shape id="shape_0" ID="Figura6" stroked="f" o:allowincell="f" style="position:absolute;margin-left:103.7pt;margin-top:-29.05pt;width:293.4pt;height:357.8pt;mso-wrap-style:none;v-text-anchor:middle;rotation:270" type="_x0000_t75">
+                <v:imagedata r:id="rId10" o:detectmouseclick="t"/>
+                <v:stroke color="#3465a4" joinstyle="round" endcap="flat"/>
+                <w10:wrap type="square" side="largest"/>
+              </v:shape>
+            </w:pict>
+          </mc:Fallback>
+        </mc:AlternateContent>
+      </w:r>
+    </w:p>
+    <w:p>
+      <w:pPr>
+        <w:pStyle w:val="Normal"/>
+        <w:ind w:hanging="0"/>
+        <w:jc w:val="both"/>
+        <w:rPr>
+          <w:b/>
+          <w:b/>
+          <w:bCs/>
+          <w:szCs w:val="24"/>
+        </w:rPr>
+      </w:pPr>
+      <w:r>
+        <w:rPr>
+          <w:b/>
+          <w:bCs/>
+          <w:szCs w:val="24"/>
+        </w:rPr>
+      </w:r>
+    </w:p>
+    <w:p>
+      <w:pPr>
+        <w:pStyle w:val="Normal"/>
+        <w:ind w:hanging="0"/>
+        <w:jc w:val="both"/>
+        <w:rPr>
+          <w:b/>
+          <w:b/>
+          <w:bCs/>
+          <w:szCs w:val="24"/>
+        </w:rPr>
+      </w:pPr>
+      <w:r>
+        <w:rPr>
+          <w:b/>
+          <w:bCs/>
+          <w:szCs w:val="24"/>
+        </w:rPr>
+      </w:r>
+    </w:p>
+    <w:p>
+      <w:pPr>
+        <w:pStyle w:val="Normal"/>
+        <w:ind w:hanging="0"/>
+        <w:jc w:val="both"/>
+        <w:rPr>
+          <w:b/>
+          <w:b/>
+          <w:bCs/>
+          <w:szCs w:val="24"/>
+        </w:rPr>
+      </w:pPr>
+      <w:r>
+        <w:rPr>
+          <w:b/>
+          <w:bCs/>
+          <w:szCs w:val="24"/>
+        </w:rPr>
+      </w:r>
+    </w:p>
+    <w:p>
+      <w:pPr>
+        <w:pStyle w:val="Normal"/>
+        <w:ind w:hanging="0"/>
+        <w:jc w:val="both"/>
+        <w:rPr>
+          <w:b/>
+          <w:b/>
+          <w:bCs/>
+          <w:szCs w:val="24"/>
+        </w:rPr>
+      </w:pPr>
+      <w:r>
+        <w:rPr>
+          <w:b/>
+          <w:bCs/>
+          <w:szCs w:val="24"/>
+        </w:rPr>
+      </w:r>
+    </w:p>
+    <w:p>
+      <w:pPr>
+        <w:pStyle w:val="Normal"/>
+        <w:ind w:hanging="0"/>
+        <w:jc w:val="both"/>
+        <w:rPr>
+          <w:b/>
+          <w:b/>
+          <w:bCs/>
+          <w:szCs w:val="24"/>
+        </w:rPr>
+      </w:pPr>
+      <w:r>
+        <w:rPr>
+          <w:b/>
+          <w:bCs/>
+          <w:szCs w:val="24"/>
+        </w:rPr>
+      </w:r>
+    </w:p>
+    <w:p>
+      <w:pPr>
+        <w:pStyle w:val="Normal"/>
+        <w:ind w:hanging="0"/>
+        <w:jc w:val="both"/>
+        <w:rPr>
+          <w:b/>
+          <w:b/>
+          <w:bCs/>
+          <w:szCs w:val="24"/>
+        </w:rPr>
+      </w:pPr>
+      <w:r>
+        <w:rPr>
+          <w:b/>
+          <w:bCs/>
+          <w:szCs w:val="24"/>
+        </w:rPr>
+      </w:r>
+    </w:p>
+    <w:p>
+      <w:pPr>
+        <w:pStyle w:val="Normal"/>
+        <w:ind w:hanging="0"/>
+        <w:jc w:val="both"/>
+        <w:rPr>
+          <w:b/>
+          <w:b/>
+          <w:bCs/>
+          <w:szCs w:val="24"/>
+        </w:rPr>
+      </w:pPr>
+      <w:r>
+        <w:rPr>
+          <w:b/>
+          <w:bCs/>
+          <w:szCs w:val="24"/>
+        </w:rPr>
+      </w:r>
+    </w:p>
+    <w:p>
+      <w:pPr>
+        <w:pStyle w:val="Normal"/>
+        <w:ind w:hanging="0"/>
+        <w:jc w:val="both"/>
+        <w:rPr>
+          <w:b/>
+          <w:b/>
+          <w:bCs/>
+          <w:szCs w:val="24"/>
+        </w:rPr>
+      </w:pPr>
+      <w:r>
+        <w:rPr>
+          <w:b/>
+          <w:bCs/>
+          <w:szCs w:val="24"/>
+        </w:rPr>
+      </w:r>
+    </w:p>
+    <w:p>
+      <w:pPr>
+        <w:pStyle w:val="Normal"/>
+        <w:ind w:hanging="0"/>
+        <w:jc w:val="both"/>
+        <w:rPr>
+          <w:b/>
+          <w:b/>
+          <w:bCs/>
+          <w:szCs w:val="24"/>
+        </w:rPr>
+      </w:pPr>
+      <w:r>
+        <w:rPr>
+          <w:b/>
+          <w:bCs/>
+          <w:szCs w:val="24"/>
+        </w:rPr>
+      </w:r>
+    </w:p>
+    <w:p>
+      <w:pPr>
+        <w:pStyle w:val="Normal"/>
+        <w:ind w:hanging="0"/>
+        <w:jc w:val="both"/>
+        <w:rPr>
+          <w:b/>
+          <w:b/>
+          <w:bCs/>
+          <w:szCs w:val="24"/>
+        </w:rPr>
+      </w:pPr>
+      <w:r>
+        <w:rPr>
+          <w:b/>
+          <w:bCs/>
+          <w:szCs w:val="24"/>
+        </w:rPr>
+      </w:r>
+    </w:p>
+    <w:p>
+      <w:pPr>
+        <w:pStyle w:val="Normal"/>
+        <w:ind w:hanging="0"/>
+        <w:jc w:val="both"/>
+        <w:rPr>
+          <w:b/>
+          <w:b/>
+          <w:bCs/>
+          <w:szCs w:val="24"/>
+        </w:rPr>
+      </w:pPr>
+      <w:r>
+        <w:rPr>
+          <w:b/>
+          <w:bCs/>
+          <w:szCs w:val="24"/>
+        </w:rPr>
+        <mc:AlternateContent>
+          <mc:Choice Requires="wps">
+            <w:drawing>
+              <wp:anchor behindDoc="0" distT="0" distB="0" distL="0" distR="0" simplePos="0" locked="0" layoutInCell="0" allowOverlap="1" relativeHeight="9">
+                <wp:simplePos x="0" y="0"/>
+                <wp:positionH relativeFrom="column">
+                  <wp:align>center</wp:align>
+                </wp:positionH>
+                <wp:positionV relativeFrom="paragraph">
+                  <wp:align>top</wp:align>
+                </wp:positionV>
+                <wp:extent cx="5213985" cy="5831205"/>
+                <wp:effectExtent l="0" t="0" r="0" b="0"/>
+                <wp:wrapSquare wrapText="largest"/>
+                <wp:docPr id="10" name="Figura9"/>
+                <a:graphic xmlns:a="http://schemas.openxmlformats.org/drawingml/2006/main">
+                  <a:graphicData uri="http://schemas.openxmlformats.org/drawingml/2006/picture">
+                    <pic:pic xmlns:pic="http://schemas.openxmlformats.org/drawingml/2006/picture">
+                      <pic:nvPicPr>
+                        <pic:cNvPr id="4" name="Figura9" descr=""/>
+                        <pic:cNvPicPr/>
+                      </pic:nvPicPr>
+                      <pic:blipFill>
+                        <a:blip r:embed="rId12"/>
+                        <a:stretch/>
+                      </pic:blipFill>
+                      <pic:spPr>
+                        <a:xfrm rot="16200000">
+                          <a:off x="0" y="0"/>
+                          <a:ext cx="5213520" cy="5830560"/>
+                        </a:xfrm>
+                        <a:prstGeom prst="rect">
+                          <a:avLst/>
+                        </a:prstGeom>
+                        <a:ln w="0">
+                          <a:noFill/>
+                        </a:ln>
+                      </pic:spPr>
+                    </pic:pic>
+                  </a:graphicData>
+                </a:graphic>
+              </wp:anchor>
+            </w:drawing>
+          </mc:Choice>
+          <mc:Fallback>
+            <w:pict>
+              <v:shape id="shape_0" ID="Figura9" stroked="f" o:allowincell="f" style="position:absolute;margin-left:21.5pt;margin-top:-24.25pt;width:410.45pt;height:459.05pt;mso-wrap-style:none;v-text-anchor:middle;rotation:270;mso-position-horizontal:center;mso-position-vertical:top" type="_x0000_t75">
+                <v:imagedata r:id="rId12" o:detectmouseclick="t"/>
+                <v:stroke color="#3465a4" joinstyle="round" endcap="flat"/>
+                <w10:wrap type="square" side="largest"/>
+              </v:shape>
+            </w:pict>
+          </mc:Fallback>
+        </mc:AlternateContent>
+      </w:r>
+    </w:p>
+    <w:p>
+      <w:pPr>
+        <w:pStyle w:val="Normal"/>
+        <w:ind w:hanging="0"/>
+        <w:jc w:val="both"/>
+        <w:rPr>
+          <w:b/>
+          <w:b/>
+          <w:bCs/>
+          <w:szCs w:val="24"/>
+        </w:rPr>
+      </w:pPr>
+      <w:r>
+        <w:rPr>
+          <w:b/>
+          <w:bCs/>
+          <w:szCs w:val="24"/>
+        </w:rPr>
+      </w:r>
+    </w:p>
+    <w:p>
+      <w:pPr>
+        <w:pStyle w:val="Normal"/>
+        <w:ind w:hanging="0"/>
+        <w:jc w:val="both"/>
+        <w:rPr>
+          <w:b/>
+          <w:b/>
+          <w:bCs/>
+          <w:szCs w:val="24"/>
+        </w:rPr>
+      </w:pPr>
+      <w:r>
+        <w:rPr>
+          <w:b/>
+          <w:bCs/>
+          <w:szCs w:val="24"/>
+        </w:rPr>
+        <mc:AlternateContent>
+          <mc:Choice Requires="wps">
+            <w:drawing>
+              <wp:anchor behindDoc="0" distT="0" distB="0" distL="0" distR="0" simplePos="0" locked="0" layoutInCell="0" allowOverlap="1" relativeHeight="10">
+                <wp:simplePos x="0" y="0"/>
+                <wp:positionH relativeFrom="column">
+                  <wp:posOffset>400685</wp:posOffset>
+                </wp:positionH>
+                <wp:positionV relativeFrom="paragraph">
+                  <wp:posOffset>-358775</wp:posOffset>
+                </wp:positionV>
+                <wp:extent cx="4862830" cy="5615940"/>
+                <wp:effectExtent l="0" t="0" r="0" b="0"/>
+                <wp:wrapSquare wrapText="largest"/>
+                <wp:docPr id="11" name="Figura10"/>
+                <a:graphic xmlns:a="http://schemas.openxmlformats.org/drawingml/2006/main">
+                  <a:graphicData uri="http://schemas.openxmlformats.org/drawingml/2006/picture">
+                    <pic:pic xmlns:pic="http://schemas.openxmlformats.org/drawingml/2006/picture">
+                      <pic:nvPicPr>
+                        <pic:cNvPr id="5" name="Figura10" descr=""/>
+                        <pic:cNvPicPr/>
+                      </pic:nvPicPr>
+                      <pic:blipFill>
+                        <a:blip r:embed="rId13"/>
+                        <a:stretch/>
+                      </pic:blipFill>
+                      <pic:spPr>
+                        <a:xfrm rot="16200000">
+                          <a:off x="0" y="0"/>
+                          <a:ext cx="4862160" cy="5615280"/>
+                        </a:xfrm>
+                        <a:prstGeom prst="rect">
+                          <a:avLst/>
+                        </a:prstGeom>
+                        <a:ln w="0">
+                          <a:noFill/>
+                        </a:ln>
+                      </pic:spPr>
+                    </pic:pic>
+                  </a:graphicData>
+                </a:graphic>
+              </wp:anchor>
+            </w:drawing>
+          </mc:Choice>
+          <mc:Fallback>
+            <w:pict>
+              <v:shape id="shape_0" ID="Figura10" stroked="f" o:allowincell="f" style="position:absolute;margin-left:31.55pt;margin-top:-28.25pt;width:382.8pt;height:442.1pt;mso-wrap-style:none;v-text-anchor:middle;rotation:270" type="_x0000_t75">
+                <v:imagedata r:id="rId13" o:detectmouseclick="t"/>
+                <v:stroke color="#3465a4" joinstyle="round" endcap="flat"/>
+                <w10:wrap type="square" side="largest"/>
+              </v:shape>
+            </w:pict>
+          </mc:Fallback>
+        </mc:AlternateContent>
+      </w:r>
+    </w:p>
+    <w:p>
+      <w:pPr>
+        <w:pStyle w:val="Normal"/>
+        <w:ind w:hanging="0"/>
+        <w:jc w:val="both"/>
+        <w:rPr>
+          <w:b/>
+          <w:b/>
+          <w:bCs/>
+          <w:szCs w:val="24"/>
+        </w:rPr>
+      </w:pPr>
+      <w:r>
+        <w:rPr>
+          <w:b/>
+          <w:bCs/>
+          <w:szCs w:val="24"/>
+        </w:rPr>
+      </w:r>
+    </w:p>
+    <w:p>
+      <w:pPr>
+        <w:pStyle w:val="Normal"/>
+        <w:ind w:hanging="0"/>
+        <w:jc w:val="both"/>
+        <w:rPr>
+          <w:b/>
+          <w:b/>
+          <w:bCs/>
+          <w:szCs w:val="24"/>
+        </w:rPr>
+      </w:pPr>
+      <w:r>
+        <w:rPr>
+          <w:b/>
+          <w:bCs/>
+          <w:szCs w:val="24"/>
+        </w:rPr>
+      </w:r>
+    </w:p>
+    <w:p>
+      <w:pPr>
+        <w:pStyle w:val="Normal"/>
+        <w:ind w:hanging="0"/>
+        <w:jc w:val="both"/>
+        <w:rPr>
+          <w:b/>
+          <w:b/>
+          <w:bCs/>
+          <w:szCs w:val="24"/>
+        </w:rPr>
+      </w:pPr>
+      <w:r>
+        <w:rPr>
+          <w:b/>
+          <w:bCs/>
+          <w:szCs w:val="24"/>
+        </w:rPr>
+      </w:r>
+    </w:p>
+    <w:p>
+      <w:pPr>
+        <w:pStyle w:val="Normal"/>
+        <w:ind w:hanging="0"/>
+        <w:jc w:val="both"/>
+        <w:rPr>
+          <w:b/>
+          <w:b/>
+          <w:bCs/>
+          <w:szCs w:val="24"/>
+        </w:rPr>
+      </w:pPr>
+      <w:r>
+        <w:rPr>
+          <w:b/>
+          <w:bCs/>
+          <w:szCs w:val="24"/>
+        </w:rPr>
+        <mc:AlternateContent>
+          <mc:Choice Requires="wps">
+            <w:drawing>
+              <wp:anchor behindDoc="0" distT="0" distB="0" distL="0" distR="0" simplePos="0" locked="0" layoutInCell="0" allowOverlap="1" relativeHeight="11">
+                <wp:simplePos x="0" y="0"/>
+                <wp:positionH relativeFrom="column">
+                  <wp:align>center</wp:align>
+                </wp:positionH>
+                <wp:positionV relativeFrom="paragraph">
+                  <wp:align>top</wp:align>
+                </wp:positionV>
+                <wp:extent cx="5293995" cy="6011545"/>
+                <wp:effectExtent l="0" t="0" r="0" b="0"/>
+                <wp:wrapSquare wrapText="largest"/>
+                <wp:docPr id="12" name="Figura11"/>
+                <a:graphic xmlns:a="http://schemas.openxmlformats.org/drawingml/2006/main">
+                  <a:graphicData uri="http://schemas.openxmlformats.org/drawingml/2006/picture">
+                    <pic:pic xmlns:pic="http://schemas.openxmlformats.org/drawingml/2006/picture">
+                      <pic:nvPicPr>
+                        <pic:cNvPr id="6" name="Figura11" descr=""/>
+                        <pic:cNvPicPr/>
+                      </pic:nvPicPr>
+                      <pic:blipFill>
+                        <a:blip r:embed="rId14"/>
+                        <a:stretch/>
+                      </pic:blipFill>
+                      <pic:spPr>
+                        <a:xfrm rot="16200000">
+                          <a:off x="0" y="0"/>
+                          <a:ext cx="5293440" cy="6010920"/>
+                        </a:xfrm>
+                        <a:prstGeom prst="rect">
+                          <a:avLst/>
+                        </a:prstGeom>
+                        <a:ln w="0">
+                          <a:noFill/>
+                        </a:ln>
+                      </pic:spPr>
+                    </pic:pic>
+                  </a:graphicData>
+                </a:graphic>
+              </wp:anchor>
+            </w:drawing>
+          </mc:Choice>
+          <mc:Fallback>
+            <w:pict>
+              <v:shape id="shape_0" ID="Figura11" stroked="f" o:allowincell="f" style="position:absolute;margin-left:18.35pt;margin-top:-28.2pt;width:416.75pt;height:473.25pt;mso-wrap-style:none;v-text-anchor:middle;rotation:270;mso-position-horizontal:center;mso-position-vertical:top" type="_x0000_t75">
+                <v:imagedata r:id="rId14" o:detectmouseclick="t"/>
+                <v:stroke color="#3465a4" joinstyle="round" endcap="flat"/>
+                <w10:wrap type="square" side="largest"/>
+              </v:shape>
+            </w:pict>
+          </mc:Fallback>
+        </mc:AlternateContent>
+      </w:r>
+    </w:p>
+    <w:p>
+      <w:pPr>
+        <w:pStyle w:val="Normal"/>
+        <w:ind w:hanging="0"/>
+        <w:jc w:val="both"/>
+        <w:rPr>
+          <w:b/>
+          <w:b/>
+          <w:bCs/>
+          <w:szCs w:val="24"/>
+        </w:rPr>
+      </w:pPr>
+      <w:r>
+        <w:rPr>
+          <w:b/>
+          <w:bCs/>
+          <w:color w:val="000000"/>
+          <w:szCs w:val="24"/>
+        </w:rPr>
+        <w:t>14 Wireframe</w:t>
+      </w:r>
+    </w:p>
+    <w:p>
+      <w:pPr>
+        <w:pStyle w:val="Normal"/>
+        <w:ind w:hanging="0"/>
+        <w:jc w:val="both"/>
+        <w:rPr>
+          <w:highlight w:val="none"/>
+          <w:shd w:fill="FFFF00" w:val="clear"/>
+        </w:rPr>
+      </w:pPr>
+      <w:r>
+        <w:rPr>
+          <w:b/>
+          <w:bCs/>
+          <w:color w:val="000000"/>
+          <w:szCs w:val="24"/>
+          <w:shd w:fill="FFFF00" w:val="clear"/>
+        </w:rPr>
+        <w:t>Colocar as imagens do Figma</w:t>
+      </w:r>
+    </w:p>
+    <w:p>
+      <w:pPr>
+        <w:pStyle w:val="Normal"/>
+        <w:ind w:hanging="0"/>
+        <w:jc w:val="both"/>
+        <w:rPr>
+          <w:b/>
+          <w:b/>
+          <w:bCs/>
+          <w:color w:val="000000"/>
+          <w:szCs w:val="24"/>
+        </w:rPr>
+      </w:pPr>
+      <w:r>
+        <w:rPr>
+          <w:b/>
+          <w:bCs/>
+          <w:color w:val="000000"/>
+          <w:szCs w:val="24"/>
+        </w:rPr>
+      </w:r>
+    </w:p>
+    <w:p>
+      <w:pPr>
+        <w:pStyle w:val="Normal"/>
+        <w:ind w:hanging="0"/>
+        <w:jc w:val="both"/>
+        <w:rPr>
+          <w:highlight w:val="none"/>
+          <w:shd w:fill="FFFFFF" w:val="clear"/>
+        </w:rPr>
+      </w:pPr>
+      <w:r>
+        <w:rPr>
+          <w:b/>
+          <w:bCs/>
+          <w:color w:val="000000"/>
+          <w:szCs w:val="24"/>
+          <w:shd w:fill="FFFFFF" w:val="clear"/>
+        </w:rPr>
+        <w:t xml:space="preserve">15 Protótipo de Alta Resolução </w:t>
+      </w:r>
+    </w:p>
+    <w:p>
+      <w:pPr>
+        <w:pStyle w:val="Normal"/>
+        <w:ind w:hanging="0"/>
+        <w:jc w:val="both"/>
+        <w:rPr>
+          <w:b/>
+          <w:b/>
+          <w:bCs/>
+          <w:szCs w:val="24"/>
+        </w:rPr>
+      </w:pPr>
+      <w:r>
+        <w:rPr>
+          <w:b/>
+          <w:bCs/>
+          <w:color w:val="000000"/>
+          <w:szCs w:val="24"/>
+          <w:shd w:fill="FFFF00" w:val="clear"/>
+        </w:rPr>
+        <w:t>Aguardar o Danilo</w:t>
+      </w:r>
+    </w:p>
+    <w:p>
+      <w:pPr>
+        <w:pStyle w:val="Normal"/>
+        <w:ind w:hanging="0"/>
+        <w:jc w:val="both"/>
+        <w:rPr>
+          <w:b/>
+          <w:b/>
+          <w:bCs/>
+          <w:szCs w:val="24"/>
+        </w:rPr>
+      </w:pPr>
+      <w:r>
+        <w:rPr>
+          <w:b/>
+          <w:bCs/>
+          <w:szCs w:val="24"/>
+        </w:rPr>
+      </w:r>
+    </w:p>
+    <w:p>
+      <w:pPr>
+        <w:pStyle w:val="Normal"/>
+        <w:ind w:hanging="0"/>
+        <w:jc w:val="both"/>
+        <w:rPr>
           <w:b w:val="false"/>
           <w:b w:val="false"/>
           <w:bCs w:val="false"/>
@@ -2652,217 +6915,6 @@
         <w:pStyle w:val="Normal"/>
         <w:ind w:hanging="0"/>
         <w:jc w:val="both"/>
-        <w:rPr>
-          <w:b/>
-          <w:b/>
-          <w:bCs/>
-          <w:szCs w:val="24"/>
-        </w:rPr>
-      </w:pPr>
-      <w:r>
-        <w:rPr>
-          <w:b/>
-          <w:bCs/>
-          <w:color w:val="000000"/>
-          <w:szCs w:val="24"/>
-        </w:rPr>
-        <w:t>13 Rabiscoframe</w:t>
-      </w:r>
-    </w:p>
-    <w:p>
-      <w:pPr>
-        <w:pStyle w:val="Normal"/>
-        <w:ind w:hanging="0"/>
-        <w:jc w:val="both"/>
-        <w:rPr>
-          <w:color w:val="000000"/>
-          <w:highlight w:val="none"/>
-          <w:shd w:fill="FFFF00" w:val="clear"/>
-        </w:rPr>
-      </w:pPr>
-      <w:r>
-        <w:rPr>
-          <w:b/>
-          <w:bCs/>
-          <w:color w:val="000000"/>
-          <w:szCs w:val="24"/>
-          <w:shd w:fill="FFFF00" w:val="clear"/>
-        </w:rPr>
-        <w:t>Colocar fotos do desenho do front</w:t>
-      </w:r>
-    </w:p>
-    <w:p>
-      <w:pPr>
-        <w:pStyle w:val="Normal"/>
-        <w:ind w:hanging="0"/>
-        <w:jc w:val="both"/>
-        <w:rPr>
-          <w:b/>
-          <w:b/>
-          <w:bCs/>
-          <w:szCs w:val="24"/>
-        </w:rPr>
-      </w:pPr>
-      <w:r>
-        <w:rPr>
-          <w:b/>
-          <w:bCs/>
-          <w:szCs w:val="24"/>
-        </w:rPr>
-      </w:r>
-    </w:p>
-    <w:p>
-      <w:pPr>
-        <w:pStyle w:val="Normal"/>
-        <w:ind w:hanging="0"/>
-        <w:jc w:val="both"/>
-        <w:rPr>
-          <w:b/>
-          <w:b/>
-          <w:bCs/>
-          <w:szCs w:val="24"/>
-        </w:rPr>
-      </w:pPr>
-      <w:r>
-        <w:rPr>
-          <w:b/>
-          <w:bCs/>
-          <w:color w:val="000000"/>
-          <w:szCs w:val="24"/>
-        </w:rPr>
-        <w:t>14 Wireframe</w:t>
-      </w:r>
-    </w:p>
-    <w:p>
-      <w:pPr>
-        <w:pStyle w:val="Normal"/>
-        <w:ind w:hanging="0"/>
-        <w:jc w:val="both"/>
-        <w:rPr>
-          <w:highlight w:val="none"/>
-          <w:shd w:fill="FFFF00" w:val="clear"/>
-        </w:rPr>
-      </w:pPr>
-      <w:r>
-        <w:rPr>
-          <w:b/>
-          <w:bCs/>
-          <w:color w:val="000000"/>
-          <w:szCs w:val="24"/>
-          <w:shd w:fill="FFFF00" w:val="clear"/>
-        </w:rPr>
-        <w:t>Colocar as imagens do Figma</w:t>
-      </w:r>
-    </w:p>
-    <w:p>
-      <w:pPr>
-        <w:pStyle w:val="Normal"/>
-        <w:ind w:hanging="0"/>
-        <w:jc w:val="both"/>
-        <w:rPr>
-          <w:b/>
-          <w:b/>
-          <w:bCs/>
-          <w:color w:val="000000"/>
-          <w:szCs w:val="24"/>
-        </w:rPr>
-      </w:pPr>
-      <w:r>
-        <w:rPr>
-          <w:b/>
-          <w:bCs/>
-          <w:color w:val="000000"/>
-          <w:szCs w:val="24"/>
-        </w:rPr>
-      </w:r>
-    </w:p>
-    <w:p>
-      <w:pPr>
-        <w:pStyle w:val="Normal"/>
-        <w:ind w:hanging="0"/>
-        <w:jc w:val="both"/>
-        <w:rPr>
-          <w:highlight w:val="none"/>
-          <w:shd w:fill="FFFFFF" w:val="clear"/>
-        </w:rPr>
-      </w:pPr>
-      <w:r>
-        <w:rPr>
-          <w:b/>
-          <w:bCs/>
-          <w:color w:val="000000"/>
-          <w:szCs w:val="24"/>
-          <w:shd w:fill="FFFFFF" w:val="clear"/>
-        </w:rPr>
-        <w:t xml:space="preserve">15 Prototipo de Alta Resolução </w:t>
-      </w:r>
-    </w:p>
-    <w:p>
-      <w:pPr>
-        <w:pStyle w:val="Normal"/>
-        <w:ind w:hanging="0"/>
-        <w:jc w:val="both"/>
-        <w:rPr>
-          <w:b/>
-          <w:b/>
-          <w:bCs/>
-          <w:szCs w:val="24"/>
-        </w:rPr>
-      </w:pPr>
-      <w:r>
-        <w:rPr>
-          <w:b/>
-          <w:bCs/>
-          <w:color w:val="000000"/>
-          <w:szCs w:val="24"/>
-          <w:shd w:fill="FFFF00" w:val="clear"/>
-        </w:rPr>
-        <w:t>Aguardar o Danilo</w:t>
-      </w:r>
-    </w:p>
-    <w:p>
-      <w:pPr>
-        <w:pStyle w:val="Normal"/>
-        <w:ind w:hanging="0"/>
-        <w:jc w:val="both"/>
-        <w:rPr>
-          <w:b/>
-          <w:b/>
-          <w:bCs/>
-          <w:szCs w:val="24"/>
-        </w:rPr>
-      </w:pPr>
-      <w:r>
-        <w:rPr>
-          <w:b/>
-          <w:bCs/>
-          <w:szCs w:val="24"/>
-        </w:rPr>
-      </w:r>
-    </w:p>
-    <w:p>
-      <w:pPr>
-        <w:pStyle w:val="Normal"/>
-        <w:ind w:hanging="0"/>
-        <w:jc w:val="both"/>
-        <w:rPr>
-          <w:b w:val="false"/>
-          <w:b w:val="false"/>
-          <w:bCs w:val="false"/>
-        </w:rPr>
-      </w:pPr>
-      <w:r>
-        <w:rPr>
-          <w:b w:val="false"/>
-          <w:bCs w:val="false"/>
-        </w:rPr>
-      </w:r>
-    </w:p>
-    <w:p>
-      <w:pPr>
-        <w:pStyle w:val="Normal"/>
-        <w:ind w:hanging="0"/>
-        <w:jc w:val="both"/>
         <w:rPr/>
       </w:pPr>
       <w:r>
@@ -3189,23 +7241,7 @@
           <w:sz w:val="24"/>
           <w:szCs w:val="24"/>
         </w:rPr>
-        <w:t xml:space="preserve">AUTOR(es): </w:t>
-      </w:r>
-      <w:r>
-        <w:rPr>
-          <w:rFonts w:cs="Arial" w:ascii="Arial" w:hAnsi="Arial"/>
-          <w:sz w:val="24"/>
-          <w:szCs w:val="24"/>
-        </w:rPr>
-        <w:t>Ux Unicornio</w:t>
-      </w:r>
-      <w:r>
-        <w:rPr>
-          <w:rFonts w:cs="Arial" w:ascii="Arial" w:hAnsi="Arial"/>
-          <w:sz w:val="24"/>
-          <w:szCs w:val="24"/>
-        </w:rPr>
-        <w:t>. Título do artigo: “Como mapear a Jornada do Usuário”.   Disponível em:&lt;https://www.youtube.com/watch?v=EiroPM-lL-U&gt;.</w:t>
+        <w:t>AUTOR(es): Ux Unicornio. Título do artigo: “Como mapear a Jornada do Usuário”.   Disponível em:&lt;https://www.youtube.com/watch?v=EiroPM-lL-U&gt;.</w:t>
       </w:r>
     </w:p>
     <w:p>

</xml_diff>